<commit_message>
Added required attribute on forms that need it :p
</commit_message>
<xml_diff>
--- a/Dokumenter/Filler/Projesktrapport.docx
+++ b/Dokumenter/Filler/Projesktrapport.docx
@@ -59,7 +59,7 @@
               <w:pStyle w:val="Overskrift1"/>
               <w:jc w:val="center"/>
             </w:pPr>
-            <w:bookmarkStart w:id="0" w:name="_Toc166752379"/>
+            <w:bookmarkStart w:id="0" w:name="_Toc168395486"/>
             <w:r>
               <w:rPr>
                 <w:color w:val="auto"/>
@@ -87,7 +87,7 @@
             <w:r>
               <w:t xml:space="preserve">  </w:t>
             </w:r>
-            <w:bookmarkStart w:id="1" w:name="_Toc166752380"/>
+            <w:bookmarkStart w:id="1" w:name="_Toc168395487"/>
             <w:r>
               <w:rPr>
                 <w:color w:val="auto"/>
@@ -368,7 +368,7 @@
               </w:rPr>
             </w:pPr>
             <w:bookmarkStart w:id="3" w:name="_Toc157076256"/>
-            <w:bookmarkStart w:id="4" w:name="_Toc166752381"/>
+            <w:bookmarkStart w:id="4" w:name="_Toc168395488"/>
             <w:r>
               <w:rPr>
                 <w:color w:val="auto"/>
@@ -466,7 +466,7 @@
                     <w14:ligatures w14:val="standardContextual"/>
                   </w:rPr>
                 </w:pPr>
-                <w:hyperlink w:anchor="_Toc166752379" w:history="1">
+                <w:hyperlink w:anchor="_Toc168395486" w:history="1">
                   <w:r>
                     <w:rPr>
                       <w:rStyle w:val="Hyperkobling"/>
@@ -493,7 +493,7 @@
                       <w:noProof/>
                       <w:webHidden/>
                     </w:rPr>
-                    <w:instrText xml:space="preserve"> PAGEREF _Toc166752379 \h </w:instrText>
+                    <w:instrText xml:space="preserve"> PAGEREF _Toc168395486 \h </w:instrText>
                   </w:r>
                   <w:r>
                     <w:rPr>
@@ -540,7 +540,7 @@
                     <w14:ligatures w14:val="standardContextual"/>
                   </w:rPr>
                 </w:pPr>
-                <w:hyperlink w:anchor="_Toc166752380" w:history="1">
+                <w:hyperlink w:anchor="_Toc168395487" w:history="1">
                   <w:r>
                     <w:rPr>
                       <w:rStyle w:val="Hyperkobling"/>
@@ -567,7 +567,7 @@
                       <w:noProof/>
                       <w:webHidden/>
                     </w:rPr>
-                    <w:instrText xml:space="preserve"> PAGEREF _Toc166752380 \h </w:instrText>
+                    <w:instrText xml:space="preserve"> PAGEREF _Toc168395487 \h </w:instrText>
                   </w:r>
                   <w:r>
                     <w:rPr>
@@ -614,7 +614,7 @@
                     <w14:ligatures w14:val="standardContextual"/>
                   </w:rPr>
                 </w:pPr>
-                <w:hyperlink w:anchor="_Toc166752381" w:history="1">
+                <w:hyperlink w:anchor="_Toc168395488" w:history="1">
                   <w:r>
                     <w:rPr>
                       <w:rStyle w:val="Hyperkobling"/>
@@ -641,7 +641,7 @@
                       <w:noProof/>
                       <w:webHidden/>
                     </w:rPr>
-                    <w:instrText xml:space="preserve"> PAGEREF _Toc166752381 \h </w:instrText>
+                    <w:instrText xml:space="preserve"> PAGEREF _Toc168395488 \h </w:instrText>
                   </w:r>
                   <w:r>
                     <w:rPr>
@@ -688,7 +688,7 @@
                     <w14:ligatures w14:val="standardContextual"/>
                   </w:rPr>
                 </w:pPr>
-                <w:hyperlink w:anchor="_Toc166752382" w:history="1">
+                <w:hyperlink w:anchor="_Toc168395489" w:history="1">
                   <w:r>
                     <w:rPr>
                       <w:rStyle w:val="Hyperkobling"/>
@@ -715,7 +715,7 @@
                       <w:noProof/>
                       <w:webHidden/>
                     </w:rPr>
-                    <w:instrText xml:space="preserve"> PAGEREF _Toc166752382 \h </w:instrText>
+                    <w:instrText xml:space="preserve"> PAGEREF _Toc168395489 \h </w:instrText>
                   </w:r>
                   <w:r>
                     <w:rPr>
@@ -762,7 +762,7 @@
                     <w14:ligatures w14:val="standardContextual"/>
                   </w:rPr>
                 </w:pPr>
-                <w:hyperlink w:anchor="_Toc166752383" w:history="1">
+                <w:hyperlink w:anchor="_Toc168395490" w:history="1">
                   <w:r>
                     <w:rPr>
                       <w:rStyle w:val="Hyperkobling"/>
@@ -789,7 +789,7 @@
                       <w:noProof/>
                       <w:webHidden/>
                     </w:rPr>
-                    <w:instrText xml:space="preserve"> PAGEREF _Toc166752383 \h </w:instrText>
+                    <w:instrText xml:space="preserve"> PAGEREF _Toc168395490 \h </w:instrText>
                   </w:r>
                   <w:r>
                     <w:rPr>
@@ -836,7 +836,7 @@
                     <w14:ligatures w14:val="standardContextual"/>
                   </w:rPr>
                 </w:pPr>
-                <w:hyperlink w:anchor="_Toc166752384" w:history="1">
+                <w:hyperlink w:anchor="_Toc168395491" w:history="1">
                   <w:r>
                     <w:rPr>
                       <w:rStyle w:val="Hyperkobling"/>
@@ -863,7 +863,7 @@
                       <w:noProof/>
                       <w:webHidden/>
                     </w:rPr>
-                    <w:instrText xml:space="preserve"> PAGEREF _Toc166752384 \h </w:instrText>
+                    <w:instrText xml:space="preserve"> PAGEREF _Toc168395491 \h </w:instrText>
                   </w:r>
                   <w:r>
                     <w:rPr>
@@ -910,7 +910,7 @@
                     <w14:ligatures w14:val="standardContextual"/>
                   </w:rPr>
                 </w:pPr>
-                <w:hyperlink w:anchor="_Toc166752385" w:history="1">
+                <w:hyperlink w:anchor="_Toc168395492" w:history="1">
                   <w:r>
                     <w:rPr>
                       <w:rStyle w:val="Hyperkobling"/>
@@ -937,7 +937,7 @@
                       <w:noProof/>
                       <w:webHidden/>
                     </w:rPr>
-                    <w:instrText xml:space="preserve"> PAGEREF _Toc166752385 \h </w:instrText>
+                    <w:instrText xml:space="preserve"> PAGEREF _Toc168395492 \h </w:instrText>
                   </w:r>
                   <w:r>
                     <w:rPr>
@@ -984,7 +984,7 @@
                     <w14:ligatures w14:val="standardContextual"/>
                   </w:rPr>
                 </w:pPr>
-                <w:hyperlink w:anchor="_Toc166752386" w:history="1">
+                <w:hyperlink w:anchor="_Toc168395493" w:history="1">
                   <w:r>
                     <w:rPr>
                       <w:rStyle w:val="Hyperkobling"/>
@@ -1011,7 +1011,7 @@
                       <w:noProof/>
                       <w:webHidden/>
                     </w:rPr>
-                    <w:instrText xml:space="preserve"> PAGEREF _Toc166752386 \h </w:instrText>
+                    <w:instrText xml:space="preserve"> PAGEREF _Toc168395493 \h </w:instrText>
                   </w:r>
                   <w:r>
                     <w:rPr>
@@ -1058,7 +1058,7 @@
                     <w14:ligatures w14:val="standardContextual"/>
                   </w:rPr>
                 </w:pPr>
-                <w:hyperlink w:anchor="_Toc166752387" w:history="1">
+                <w:hyperlink w:anchor="_Toc168395494" w:history="1">
                   <w:r>
                     <w:rPr>
                       <w:rStyle w:val="Hyperkobling"/>
@@ -1085,7 +1085,7 @@
                       <w:noProof/>
                       <w:webHidden/>
                     </w:rPr>
-                    <w:instrText xml:space="preserve"> PAGEREF _Toc166752387 \h </w:instrText>
+                    <w:instrText xml:space="preserve"> PAGEREF _Toc168395494 \h </w:instrText>
                   </w:r>
                   <w:r>
                     <w:rPr>
@@ -1132,7 +1132,7 @@
                     <w14:ligatures w14:val="standardContextual"/>
                   </w:rPr>
                 </w:pPr>
-                <w:hyperlink w:anchor="_Toc166752388" w:history="1">
+                <w:hyperlink w:anchor="_Toc168395495" w:history="1">
                   <w:r>
                     <w:rPr>
                       <w:rStyle w:val="Hyperkobling"/>
@@ -1159,7 +1159,7 @@
                       <w:noProof/>
                       <w:webHidden/>
                     </w:rPr>
-                    <w:instrText xml:space="preserve"> PAGEREF _Toc166752388 \h </w:instrText>
+                    <w:instrText xml:space="preserve"> PAGEREF _Toc168395495 \h </w:instrText>
                   </w:r>
                   <w:r>
                     <w:rPr>
@@ -1206,7 +1206,7 @@
                     <w14:ligatures w14:val="standardContextual"/>
                   </w:rPr>
                 </w:pPr>
-                <w:hyperlink w:anchor="_Toc166752389" w:history="1">
+                <w:hyperlink w:anchor="_Toc168395496" w:history="1">
                   <w:r>
                     <w:rPr>
                       <w:rStyle w:val="Hyperkobling"/>
@@ -1234,7 +1234,7 @@
                       <w:noProof/>
                       <w:webHidden/>
                     </w:rPr>
-                    <w:instrText xml:space="preserve"> PAGEREF _Toc166752389 \h </w:instrText>
+                    <w:instrText xml:space="preserve"> PAGEREF _Toc168395496 \h </w:instrText>
                   </w:r>
                   <w:r>
                     <w:rPr>
@@ -1281,7 +1281,7 @@
                     <w14:ligatures w14:val="standardContextual"/>
                   </w:rPr>
                 </w:pPr>
-                <w:hyperlink w:anchor="_Toc166752390" w:history="1">
+                <w:hyperlink w:anchor="_Toc168395497" w:history="1">
                   <w:r>
                     <w:rPr>
                       <w:rStyle w:val="Hyperkobling"/>
@@ -1309,7 +1309,7 @@
                       <w:noProof/>
                       <w:webHidden/>
                     </w:rPr>
-                    <w:instrText xml:space="preserve"> PAGEREF _Toc166752390 \h </w:instrText>
+                    <w:instrText xml:space="preserve"> PAGEREF _Toc168395497 \h </w:instrText>
                   </w:r>
                   <w:r>
                     <w:rPr>
@@ -1356,7 +1356,7 @@
                     <w14:ligatures w14:val="standardContextual"/>
                   </w:rPr>
                 </w:pPr>
-                <w:hyperlink w:anchor="_Toc166752391" w:history="1">
+                <w:hyperlink w:anchor="_Toc168395498" w:history="1">
                   <w:r>
                     <w:rPr>
                       <w:rStyle w:val="Hyperkobling"/>
@@ -1383,7 +1383,7 @@
                       <w:noProof/>
                       <w:webHidden/>
                     </w:rPr>
-                    <w:instrText xml:space="preserve"> PAGEREF _Toc166752391 \h </w:instrText>
+                    <w:instrText xml:space="preserve"> PAGEREF _Toc168395498 \h </w:instrText>
                   </w:r>
                   <w:r>
                     <w:rPr>
@@ -1430,13 +1430,13 @@
                     <w14:ligatures w14:val="standardContextual"/>
                   </w:rPr>
                 </w:pPr>
-                <w:hyperlink w:anchor="_Toc166752392" w:history="1">
+                <w:hyperlink w:anchor="_Toc168395499" w:history="1">
                   <w:r>
                     <w:rPr>
                       <w:rStyle w:val="Hyperkobling"/>
                       <w:noProof/>
                     </w:rPr>
-                    <w:t>Annet Dokumentasjon</w:t>
+                    <w:t>Farge Palett</w:t>
                   </w:r>
                   <w:r>
                     <w:rPr>
@@ -1457,7 +1457,81 @@
                       <w:noProof/>
                       <w:webHidden/>
                     </w:rPr>
-                    <w:instrText xml:space="preserve"> PAGEREF _Toc166752392 \h </w:instrText>
+                    <w:instrText xml:space="preserve"> PAGEREF _Toc168395499 \h </w:instrText>
+                  </w:r>
+                  <w:r>
+                    <w:rPr>
+                      <w:noProof/>
+                      <w:webHidden/>
+                    </w:rPr>
+                  </w:r>
+                  <w:r>
+                    <w:rPr>
+                      <w:noProof/>
+                      <w:webHidden/>
+                    </w:rPr>
+                    <w:fldChar w:fldCharType="separate"/>
+                  </w:r>
+                  <w:r>
+                    <w:rPr>
+                      <w:noProof/>
+                      <w:webHidden/>
+                    </w:rPr>
+                    <w:t>7</w:t>
+                  </w:r>
+                  <w:r>
+                    <w:rPr>
+                      <w:noProof/>
+                      <w:webHidden/>
+                    </w:rPr>
+                    <w:fldChar w:fldCharType="end"/>
+                  </w:r>
+                </w:hyperlink>
+              </w:p>
+              <w:p>
+                <w:pPr>
+                  <w:pStyle w:val="INNH3"/>
+                  <w:tabs>
+                    <w:tab w:val="right" w:leader="dot" w:pos="10456"/>
+                  </w:tabs>
+                  <w:rPr>
+                    <w:rFonts w:eastAsiaTheme="minorEastAsia"/>
+                    <w:noProof/>
+                    <w:kern w:val="2"/>
+                    <w:sz w:val="24"/>
+                    <w:szCs w:val="24"/>
+                    <w:lang w:eastAsia="nb-NO"/>
+                    <w14:ligatures w14:val="standardContextual"/>
+                  </w:rPr>
+                </w:pPr>
+                <w:hyperlink w:anchor="_Toc168395500" w:history="1">
+                  <w:r>
+                    <w:rPr>
+                      <w:rStyle w:val="Hyperkobling"/>
+                      <w:noProof/>
+                    </w:rPr>
+                    <w:t>Annet Dokumentasjon</w:t>
+                  </w:r>
+                  <w:r>
+                    <w:rPr>
+                      <w:noProof/>
+                      <w:webHidden/>
+                    </w:rPr>
+                    <w:tab/>
+                  </w:r>
+                  <w:r>
+                    <w:rPr>
+                      <w:noProof/>
+                      <w:webHidden/>
+                    </w:rPr>
+                    <w:fldChar w:fldCharType="begin"/>
+                  </w:r>
+                  <w:r>
+                    <w:rPr>
+                      <w:noProof/>
+                      <w:webHidden/>
+                    </w:rPr>
+                    <w:instrText xml:space="preserve"> PAGEREF _Toc168395500 \h </w:instrText>
                   </w:r>
                   <w:r>
                     <w:rPr>
@@ -1504,7 +1578,7 @@
                     <w14:ligatures w14:val="standardContextual"/>
                   </w:rPr>
                 </w:pPr>
-                <w:hyperlink w:anchor="_Toc166752393" w:history="1">
+                <w:hyperlink w:anchor="_Toc168395501" w:history="1">
                   <w:r>
                     <w:rPr>
                       <w:rStyle w:val="Hyperkobling"/>
@@ -1531,7 +1605,7 @@
                       <w:noProof/>
                       <w:webHidden/>
                     </w:rPr>
-                    <w:instrText xml:space="preserve"> PAGEREF _Toc166752393 \h </w:instrText>
+                    <w:instrText xml:space="preserve"> PAGEREF _Toc168395501 \h </w:instrText>
                   </w:r>
                   <w:r>
                     <w:rPr>
@@ -1578,7 +1652,7 @@
                     <w14:ligatures w14:val="standardContextual"/>
                   </w:rPr>
                 </w:pPr>
-                <w:hyperlink w:anchor="_Toc166752394" w:history="1">
+                <w:hyperlink w:anchor="_Toc168395502" w:history="1">
                   <w:r>
                     <w:rPr>
                       <w:rStyle w:val="Hyperkobling"/>
@@ -1605,7 +1679,7 @@
                       <w:noProof/>
                       <w:webHidden/>
                     </w:rPr>
-                    <w:instrText xml:space="preserve"> PAGEREF _Toc166752394 \h </w:instrText>
+                    <w:instrText xml:space="preserve"> PAGEREF _Toc168395502 \h </w:instrText>
                   </w:r>
                   <w:r>
                     <w:rPr>
@@ -1652,7 +1726,7 @@
                     <w14:ligatures w14:val="standardContextual"/>
                   </w:rPr>
                 </w:pPr>
-                <w:hyperlink w:anchor="_Toc166752395" w:history="1">
+                <w:hyperlink w:anchor="_Toc168395503" w:history="1">
                   <w:r>
                     <w:rPr>
                       <w:rStyle w:val="Hyperkobling"/>
@@ -1679,7 +1753,7 @@
                       <w:noProof/>
                       <w:webHidden/>
                     </w:rPr>
-                    <w:instrText xml:space="preserve"> PAGEREF _Toc166752395 \h </w:instrText>
+                    <w:instrText xml:space="preserve"> PAGEREF _Toc168395503 \h </w:instrText>
                   </w:r>
                   <w:r>
                     <w:rPr>
@@ -1726,7 +1800,7 @@
                     <w14:ligatures w14:val="standardContextual"/>
                   </w:rPr>
                 </w:pPr>
-                <w:hyperlink w:anchor="_Toc166752396" w:history="1">
+                <w:hyperlink w:anchor="_Toc168395504" w:history="1">
                   <w:r>
                     <w:rPr>
                       <w:rStyle w:val="Hyperkobling"/>
@@ -1753,7 +1827,7 @@
                       <w:noProof/>
                       <w:webHidden/>
                     </w:rPr>
-                    <w:instrText xml:space="preserve"> PAGEREF _Toc166752396 \h </w:instrText>
+                    <w:instrText xml:space="preserve"> PAGEREF _Toc168395504 \h </w:instrText>
                   </w:r>
                   <w:r>
                     <w:rPr>
@@ -1800,7 +1874,7 @@
                     <w14:ligatures w14:val="standardContextual"/>
                   </w:rPr>
                 </w:pPr>
-                <w:hyperlink w:anchor="_Toc166752397" w:history="1">
+                <w:hyperlink w:anchor="_Toc168395505" w:history="1">
                   <w:r>
                     <w:rPr>
                       <w:rStyle w:val="Hyperkobling"/>
@@ -1828,7 +1902,7 @@
                       <w:noProof/>
                       <w:webHidden/>
                     </w:rPr>
-                    <w:instrText xml:space="preserve"> PAGEREF _Toc166752397 \h </w:instrText>
+                    <w:instrText xml:space="preserve"> PAGEREF _Toc168395505 \h </w:instrText>
                   </w:r>
                   <w:r>
                     <w:rPr>
@@ -1875,13 +1949,13 @@
                     <w14:ligatures w14:val="standardContextual"/>
                   </w:rPr>
                 </w:pPr>
-                <w:hyperlink w:anchor="_Toc166752398" w:history="1">
+                <w:hyperlink w:anchor="_Toc168395506" w:history="1">
                   <w:r>
                     <w:rPr>
                       <w:rStyle w:val="Hyperkobling"/>
                       <w:noProof/>
                     </w:rPr>
-                    <w:t>Brukergrensesnitt:</w:t>
+                    <w:t>Brukergrensesnitt</w:t>
                   </w:r>
                   <w:r>
                     <w:rPr>
@@ -1902,7 +1976,7 @@
                       <w:noProof/>
                       <w:webHidden/>
                     </w:rPr>
-                    <w:instrText xml:space="preserve"> PAGEREF _Toc166752398 \h </w:instrText>
+                    <w:instrText xml:space="preserve"> PAGEREF _Toc168395506 \h </w:instrText>
                   </w:r>
                   <w:r>
                     <w:rPr>
@@ -1948,7 +2022,6 @@
         </w:tc>
       </w:tr>
     </w:tbl>
-    <w:p/>
     <w:p>
       <w:pPr>
         <w:sectPr>
@@ -2061,7 +2134,7 @@
             <w:pPr>
               <w:pStyle w:val="Overskrift2"/>
             </w:pPr>
-            <w:bookmarkStart w:id="5" w:name="_Toc166752382"/>
+            <w:bookmarkStart w:id="5" w:name="_Toc168395489"/>
             <w:r>
               <w:t>Innledning</w:t>
             </w:r>
@@ -2094,45 +2167,18 @@
             <w:r>
               <w:t xml:space="preserve">Velkommen til </w:t>
             </w:r>
-            <w:proofErr w:type="spellStart"/>
             <w:r>
               <w:t>projektrapporten</w:t>
             </w:r>
-            <w:proofErr w:type="spellEnd"/>
             <w:r>
               <w:t xml:space="preserve"> til </w:t>
             </w:r>
-            <w:proofErr w:type="spellStart"/>
             <w:r>
               <w:rPr>
                 <w:i/>
                 <w:iCs/>
               </w:rPr>
-              <w:t>Biscuit</w:t>
-            </w:r>
-            <w:proofErr w:type="spellEnd"/>
-            <w:r>
-              <w:rPr>
-                <w:i/>
-                <w:iCs/>
-              </w:rPr>
-              <w:t xml:space="preserve"> </w:t>
-            </w:r>
-            <w:proofErr w:type="spellStart"/>
-            <w:r>
-              <w:rPr>
-                <w:i/>
-                <w:iCs/>
-              </w:rPr>
-              <w:t>Clicker</w:t>
-            </w:r>
-            <w:proofErr w:type="spellEnd"/>
-            <w:r>
-              <w:rPr>
-                <w:i/>
-                <w:iCs/>
-              </w:rPr>
-              <w:t xml:space="preserve"> 2.0</w:t>
+              <w:t>Biscuit Clicker 2.0</w:t>
             </w:r>
             <w:r>
               <w:t xml:space="preserve">. </w:t>
@@ -2188,7 +2234,7 @@
               <w:pStyle w:val="Overskrift3"/>
               <w:spacing w:line="360" w:lineRule="auto"/>
             </w:pPr>
-            <w:bookmarkStart w:id="6" w:name="_Toc166752383"/>
+            <w:bookmarkStart w:id="6" w:name="_Toc168395490"/>
             <w:r>
               <w:t>Prosjekt Beskrivelse</w:t>
             </w:r>
@@ -2205,23 +2251,7 @@
               <w:t xml:space="preserve">utvidelsen </w:t>
             </w:r>
             <w:r>
-              <w:t>av fjorårets «</w:t>
-            </w:r>
-            <w:proofErr w:type="spellStart"/>
-            <w:r>
-              <w:t>Biscuit</w:t>
-            </w:r>
-            <w:proofErr w:type="spellEnd"/>
-            <w:r>
-              <w:t xml:space="preserve"> </w:t>
-            </w:r>
-            <w:proofErr w:type="spellStart"/>
-            <w:r>
-              <w:t>Clicker</w:t>
-            </w:r>
-            <w:proofErr w:type="spellEnd"/>
-            <w:r>
-              <w:t>»</w:t>
+              <w:t>av fjorårets «Biscuit Clicker»</w:t>
             </w:r>
             <w:r>
               <w:t xml:space="preserve">. Hovedforskjellen </w:t>
@@ -2274,51 +2304,7 @@
                 <w:iCs/>
                 <w:lang w:bidi="nb-NO"/>
               </w:rPr>
-              <w:t xml:space="preserve"> også </w:t>
-            </w:r>
-            <w:proofErr w:type="spellStart"/>
-            <w:r>
-              <w:rPr>
-                <w:b/>
-                <w:bCs/>
-                <w:i/>
-                <w:iCs/>
-                <w:lang w:bidi="nb-NO"/>
-              </w:rPr>
-              <w:t>Biscuit</w:t>
-            </w:r>
-            <w:proofErr w:type="spellEnd"/>
-            <w:r>
-              <w:rPr>
-                <w:b/>
-                <w:bCs/>
-                <w:i/>
-                <w:iCs/>
-                <w:lang w:bidi="nb-NO"/>
-              </w:rPr>
-              <w:t xml:space="preserve"> </w:t>
-            </w:r>
-            <w:proofErr w:type="spellStart"/>
-            <w:r>
-              <w:rPr>
-                <w:b/>
-                <w:bCs/>
-                <w:i/>
-                <w:iCs/>
-                <w:lang w:bidi="nb-NO"/>
-              </w:rPr>
-              <w:t>Clicker</w:t>
-            </w:r>
-            <w:proofErr w:type="spellEnd"/>
-            <w:r>
-              <w:rPr>
-                <w:b/>
-                <w:bCs/>
-                <w:i/>
-                <w:iCs/>
-                <w:lang w:bidi="nb-NO"/>
-              </w:rPr>
-              <w:t xml:space="preserve"> 2.0</w:t>
+              <w:t xml:space="preserve"> også Biscuit Clicker 2.0</w:t>
             </w:r>
             <w:r>
               <w:rPr>
@@ -2334,7 +2320,7 @@
               <w:pStyle w:val="Overskrift3"/>
               <w:spacing w:line="360" w:lineRule="auto"/>
             </w:pPr>
-            <w:bookmarkStart w:id="7" w:name="_Toc166752384"/>
+            <w:bookmarkStart w:id="7" w:name="_Toc168395491"/>
             <w:r>
               <w:t>Motivasjon</w:t>
             </w:r>
@@ -2362,7 +2348,7 @@
               <w:pStyle w:val="Overskrift3"/>
               <w:spacing w:line="360" w:lineRule="auto"/>
             </w:pPr>
-            <w:bookmarkStart w:id="8" w:name="_Toc166752385"/>
+            <w:bookmarkStart w:id="8" w:name="_Toc168395492"/>
             <w:r>
               <w:t>teknologivvalg</w:t>
             </w:r>
@@ -2425,13 +2411,8 @@
               </w:numPr>
               <w:spacing w:line="276" w:lineRule="auto"/>
             </w:pPr>
-            <w:proofErr w:type="spellStart"/>
-            <w:r>
-              <w:t>Bootstrap</w:t>
-            </w:r>
-            <w:proofErr w:type="spellEnd"/>
-            <w:r>
-              <w:t xml:space="preserve"> 5.3</w:t>
+            <w:r>
+              <w:t>Bootstrap 5.3</w:t>
             </w:r>
           </w:p>
           <w:p>
@@ -2456,11 +2437,9 @@
               </w:numPr>
               <w:spacing w:line="276" w:lineRule="auto"/>
             </w:pPr>
-            <w:proofErr w:type="spellStart"/>
             <w:r>
               <w:t>jQuery</w:t>
             </w:r>
-            <w:proofErr w:type="spellEnd"/>
           </w:p>
           <w:p>
             <w:pPr>
@@ -2479,13 +2458,8 @@
               </w:numPr>
               <w:spacing w:line="276" w:lineRule="auto"/>
             </w:pPr>
-            <w:proofErr w:type="spellStart"/>
-            <w:r>
-              <w:t>MariaDB</w:t>
-            </w:r>
-            <w:proofErr w:type="spellEnd"/>
-            <w:r>
-              <w:t xml:space="preserve"> </w:t>
+            <w:r>
+              <w:t xml:space="preserve">MariaDB </w:t>
             </w:r>
             <w:r>
               <w:t>(gjennom MySQL)</w:t>
@@ -2514,32 +2488,11 @@
             <w:r>
               <w:t xml:space="preserve">PHP ansvarlig for lagring og sending av data mellom Javascript og </w:t>
             </w:r>
-            <w:proofErr w:type="spellStart"/>
-            <w:r>
-              <w:t>MariaDB</w:t>
-            </w:r>
-            <w:proofErr w:type="spellEnd"/>
-            <w:r>
-              <w:t xml:space="preserve"> databasen. Javascript funk</w:t>
-            </w:r>
-            <w:r>
-              <w:t>er spillets «game-</w:t>
-            </w:r>
-            <w:proofErr w:type="spellStart"/>
-            <w:r>
-              <w:t>enigne</w:t>
-            </w:r>
-            <w:proofErr w:type="spellEnd"/>
-            <w:r>
-              <w:t xml:space="preserve">» og ser ansvarlig for å gi en </w:t>
-            </w:r>
-            <w:proofErr w:type="spellStart"/>
-            <w:r>
-              <w:t>visualierende</w:t>
-            </w:r>
-            <w:proofErr w:type="spellEnd"/>
-            <w:r>
-              <w:t xml:space="preserve"> og dynamisk opplevelse imens brukeren klikker fram til flere </w:t>
+            <w:r>
+              <w:t>MariaDB databasen. Javascript funk</w:t>
+            </w:r>
+            <w:r>
+              <w:t xml:space="preserve">er spillets «game-enigne» og ser ansvarlig for å gi en visualierende og dynamisk opplevelse imens brukeren klikker fram til flere </w:t>
             </w:r>
             <w:r>
               <w:t xml:space="preserve">og nye funksjoner. MySQL holder alt data og gjennom </w:t>
@@ -2696,7 +2649,7 @@
             <w:pPr>
               <w:pStyle w:val="Overskrift2"/>
             </w:pPr>
-            <w:bookmarkStart w:id="9" w:name="_Toc166752386"/>
+            <w:bookmarkStart w:id="9" w:name="_Toc168395493"/>
             <w:r>
               <w:t>Prosjektplan</w:t>
             </w:r>
@@ -2877,7 +2830,6 @@
                   </w:rPr>
                   <w:t xml:space="preserve"> </w:t>
                 </w:r>
-                <w:proofErr w:type="spellStart"/>
                 <w:r>
                   <w:rPr>
                     <w:color w:val="00B050"/>
@@ -2888,42 +2840,7 @@
                   <w:rPr>
                     <w:color w:val="00B050"/>
                   </w:rPr>
-                  <w:t>sering</w:t>
-                </w:r>
-                <w:proofErr w:type="spellEnd"/>
-                <w:r>
-                  <w:rPr>
-                    <w:color w:val="00B050"/>
-                  </w:rPr>
-                  <w:t xml:space="preserve"> av </w:t>
-                </w:r>
-                <w:proofErr w:type="spellStart"/>
-                <w:r>
-                  <w:rPr>
-                    <w:color w:val="00B050"/>
-                  </w:rPr>
-                  <w:t>Admin</w:t>
-                </w:r>
-                <w:proofErr w:type="spellEnd"/>
-                <w:r>
-                  <w:rPr>
-                    <w:color w:val="00B050"/>
-                  </w:rPr>
-                  <w:t xml:space="preserve"> og </w:t>
-                </w:r>
-                <w:proofErr w:type="spellStart"/>
-                <w:r>
-                  <w:rPr>
-                    <w:color w:val="00B050"/>
-                  </w:rPr>
-                  <w:t>Admin</w:t>
-                </w:r>
-                <w:proofErr w:type="spellEnd"/>
-                <w:r>
-                  <w:rPr>
-                    <w:color w:val="00B050"/>
-                  </w:rPr>
-                  <w:t xml:space="preserve"> rettigheter</w:t>
+                  <w:t>sering av Admin og Admin rettigheter</w:t>
                 </w:r>
               </w:sdtContent>
             </w:sdt>
@@ -3505,55 +3422,7 @@
                       <w:i/>
                       <w:iCs/>
                     </w:rPr>
-                    <w:t xml:space="preserve">Torsdag: </w:t>
-                  </w:r>
-                  <w:proofErr w:type="spellStart"/>
-                  <w:r>
-                    <w:rPr>
-                      <w:i/>
-                      <w:iCs/>
-                    </w:rPr>
-                    <w:t>Loverk</w:t>
-                  </w:r>
-                  <w:proofErr w:type="spellEnd"/>
-                  <w:r>
-                    <w:rPr>
-                      <w:i/>
-                      <w:iCs/>
-                    </w:rPr>
-                    <w:t xml:space="preserve"> / </w:t>
-                  </w:r>
-                  <w:proofErr w:type="spellStart"/>
-                  <w:r>
-                    <w:rPr>
-                      <w:i/>
-                      <w:iCs/>
-                    </w:rPr>
-                    <w:t>Convert</w:t>
-                  </w:r>
-                  <w:proofErr w:type="spellEnd"/>
-                  <w:r>
-                    <w:rPr>
-                      <w:i/>
-                      <w:iCs/>
-                    </w:rPr>
-                    <w:t xml:space="preserve"> eller lære </w:t>
-                  </w:r>
-                  <w:proofErr w:type="spellStart"/>
-                  <w:r>
-                    <w:rPr>
-                      <w:i/>
-                      <w:iCs/>
-                    </w:rPr>
-                    <w:t>bootstrap</w:t>
-                  </w:r>
-                  <w:proofErr w:type="spellEnd"/>
-                  <w:r>
-                    <w:rPr>
-                      <w:i/>
-                      <w:iCs/>
-                    </w:rPr>
-                    <w:t>.</w:t>
+                    <w:t>Torsdag: Loverk / Convert eller lære bootstrap.</w:t>
                   </w:r>
                 </w:p>
                 <w:p>
@@ -3576,25 +3445,7 @@
                       <w:iCs/>
                       <w:strike/>
                     </w:rPr>
-                    <w:t xml:space="preserve">Fredag: </w:t>
-                  </w:r>
-                  <w:proofErr w:type="spellStart"/>
-                  <w:r>
-                    <w:rPr>
-                      <w:i/>
-                      <w:iCs/>
-                      <w:strike/>
-                    </w:rPr>
-                    <w:t>Spilldag</w:t>
-                  </w:r>
-                  <w:proofErr w:type="spellEnd"/>
-                  <w:r>
-                    <w:rPr>
-                      <w:i/>
-                      <w:iCs/>
-                      <w:strike/>
-                    </w:rPr>
-                    <w:t>.</w:t>
+                    <w:t>Fredag: Spilldag.</w:t>
                   </w:r>
                 </w:p>
                 <w:p>
@@ -3809,7 +3660,7 @@
             <w:pPr>
               <w:pStyle w:val="Overskrift2"/>
             </w:pPr>
-            <w:bookmarkStart w:id="10" w:name="_Toc166752387"/>
+            <w:bookmarkStart w:id="10" w:name="_Toc168395494"/>
             <w:r>
               <w:t>Dokumentasjon</w:t>
             </w:r>
@@ -3839,7 +3690,7 @@
             <w:pPr>
               <w:pStyle w:val="Overskrift3"/>
             </w:pPr>
-            <w:bookmarkStart w:id="11" w:name="_Toc166752388"/>
+            <w:bookmarkStart w:id="11" w:name="_Toc168395495"/>
             <w:r>
               <w:t>Nettverkstegning</w:t>
             </w:r>
@@ -3914,7 +3765,7 @@
                 <w:lang w:bidi="nb-NO"/>
               </w:rPr>
             </w:pPr>
-            <w:bookmarkStart w:id="12" w:name="_Toc166752389"/>
+            <w:bookmarkStart w:id="12" w:name="_Toc168395496"/>
             <w:r>
               <w:rPr>
                 <w:lang w:bidi="nb-NO"/>
@@ -3936,7 +3787,6 @@
               </w:rPr>
               <w:t xml:space="preserve">En </w:t>
             </w:r>
-            <w:proofErr w:type="spellStart"/>
             <w:r>
               <w:rPr>
                 <w:i/>
@@ -3945,59 +3795,36 @@
               </w:rPr>
               <w:t>mysqldump</w:t>
             </w:r>
-            <w:proofErr w:type="spellEnd"/>
             <w:r>
               <w:rPr>
                 <w:lang w:bidi="nb-NO"/>
               </w:rPr>
-              <w:t xml:space="preserve"> blir lagd i hver </w:t>
-            </w:r>
-            <w:proofErr w:type="gramStart"/>
+              <w:t xml:space="preserve"> blir lagd i hver midnatt</w:t>
+            </w:r>
             <w:r>
               <w:rPr>
                 <w:lang w:bidi="nb-NO"/>
               </w:rPr>
-              <w:t>midnatt</w:t>
+              <w:t>:</w:t>
             </w:r>
             <w:r>
               <w:rPr>
                 <w:lang w:bidi="nb-NO"/>
               </w:rPr>
-              <w:t>:</w:t>
-            </w:r>
-            <w:r>
-              <w:rPr>
-                <w:lang w:bidi="nb-NO"/>
-              </w:rPr>
               <w:t xml:space="preserve"> </w:t>
             </w:r>
             <w:r>
               <w:t xml:space="preserve"> (</w:t>
             </w:r>
-            <w:proofErr w:type="gramEnd"/>
-            <w:r>
-              <w:fldChar w:fldCharType="begin"/>
-            </w:r>
-            <w:r>
-              <w:instrText>HYPERLINK "https://phoenixnap.com/kb/how-to-backup-restore-a-mysql-database"</w:instrText>
-            </w:r>
-            <w:r>
-              <w:fldChar w:fldCharType="separate"/>
-            </w:r>
-            <w:r>
-              <w:rPr>
-                <w:rStyle w:val="Hyperkobling"/>
-                <w:lang w:bidi="nb-NO"/>
-              </w:rPr>
-              <w:t>https://phoenixnap.com/kb/how-to-backup-restore-a-mysql-database</w:t>
-            </w:r>
-            <w:r>
-              <w:rPr>
-                <w:rStyle w:val="Hyperkobling"/>
-                <w:lang w:bidi="nb-NO"/>
-              </w:rPr>
-              <w:fldChar w:fldCharType="end"/>
-            </w:r>
+            <w:hyperlink r:id="rId19" w:history="1">
+              <w:r>
+                <w:rPr>
+                  <w:rStyle w:val="Hyperkobling"/>
+                  <w:lang w:bidi="nb-NO"/>
+                </w:rPr>
+                <w:t>https://phoenixnap.com/kb/how-to-backup-restore-a-mysql-database</w:t>
+              </w:r>
+            </w:hyperlink>
             <w:r>
               <w:rPr>
                 <w:lang w:bidi="nb-NO"/>
@@ -4023,7 +3850,6 @@
               </w:rPr>
               <w:t xml:space="preserve">En </w:t>
             </w:r>
-            <w:proofErr w:type="spellStart"/>
             <w:r>
               <w:rPr>
                 <w:i/>
@@ -4032,50 +3858,25 @@
               </w:rPr>
               <w:t>crontab</w:t>
             </w:r>
-            <w:proofErr w:type="spellEnd"/>
             <w:r>
               <w:rPr>
                 <w:lang w:bidi="nb-NO"/>
               </w:rPr>
               <w:t xml:space="preserve"> som inneholder </w:t>
             </w:r>
-            <w:proofErr w:type="spellStart"/>
             <w:r>
               <w:rPr>
                 <w:i/>
                 <w:iCs/>
                 <w:lang w:bidi="nb-NO"/>
               </w:rPr>
-              <w:t>Cron</w:t>
-            </w:r>
-            <w:proofErr w:type="spellEnd"/>
-            <w:r>
-              <w:rPr>
-                <w:i/>
-                <w:iCs/>
+              <w:t>Cron Job</w:t>
+            </w:r>
+            <w:r>
+              <w:rPr>
                 <w:lang w:bidi="nb-NO"/>
               </w:rPr>
-              <w:t xml:space="preserve"> Job</w:t>
-            </w:r>
-            <w:r>
-              <w:rPr>
-                <w:lang w:bidi="nb-NO"/>
-              </w:rPr>
-              <w:t xml:space="preserve"> </w:t>
-            </w:r>
-            <w:proofErr w:type="spellStart"/>
-            <w:r>
-              <w:rPr>
-                <w:lang w:bidi="nb-NO"/>
-              </w:rPr>
-              <w:t>invoker</w:t>
-            </w:r>
-            <w:proofErr w:type="spellEnd"/>
-            <w:r>
-              <w:rPr>
-                <w:lang w:bidi="nb-NO"/>
-              </w:rPr>
-              <w:t xml:space="preserve"> hver midnatt</w:t>
+              <w:t xml:space="preserve"> invoker hver midnatt</w:t>
             </w:r>
           </w:p>
           <w:p>
@@ -4096,7 +3897,6 @@
               </w:rPr>
               <w:t xml:space="preserve">Lager en </w:t>
             </w:r>
-            <w:proofErr w:type="spellStart"/>
             <w:r>
               <w:rPr>
                 <w:i/>
@@ -4105,7 +3905,6 @@
               </w:rPr>
               <w:t>mysqldump</w:t>
             </w:r>
-            <w:proofErr w:type="spellEnd"/>
             <w:r>
               <w:rPr>
                 <w:lang w:bidi="nb-NO"/>
@@ -4135,21 +3934,7 @@
               <w:rPr>
                 <w:lang w:bidi="nb-NO"/>
               </w:rPr>
-              <w:t>var/</w:t>
-            </w:r>
-            <w:proofErr w:type="spellStart"/>
-            <w:r>
-              <w:rPr>
-                <w:lang w:bidi="nb-NO"/>
-              </w:rPr>
-              <w:t>www</w:t>
-            </w:r>
-            <w:proofErr w:type="spellEnd"/>
-            <w:r>
-              <w:rPr>
-                <w:lang w:bidi="nb-NO"/>
-              </w:rPr>
-              <w:t>/html/Database</w:t>
+              <w:t>home directory</w:t>
             </w:r>
           </w:p>
           <w:p>
@@ -4159,7 +3944,7 @@
                 <w:lang w:bidi="nb-NO"/>
               </w:rPr>
             </w:pPr>
-            <w:bookmarkStart w:id="13" w:name="_Toc166752390"/>
+            <w:bookmarkStart w:id="13" w:name="_Toc168395497"/>
             <w:r>
               <w:rPr>
                 <w:lang w:bidi="nb-NO"/>
@@ -4446,7 +4231,6 @@
                       <w:lang w:eastAsia="nb-NO"/>
                     </w:rPr>
                   </w:pPr>
-                  <w:proofErr w:type="spellStart"/>
                   <w:r>
                     <w:rPr>
                       <w:rFonts w:ascii="Consolas" w:eastAsia="Times New Roman" w:hAnsi="Consolas" w:cs="Times New Roman"/>
@@ -4459,7 +4243,6 @@
                     </w:rPr>
                     <w:t>adminClicker</w:t>
                   </w:r>
-                  <w:proofErr w:type="spellEnd"/>
                 </w:p>
               </w:tc>
               <w:tc>
@@ -4623,7 +4406,6 @@
                       <w:lang w:eastAsia="nb-NO"/>
                     </w:rPr>
                   </w:pPr>
-                  <w:proofErr w:type="spellStart"/>
                   <w:r>
                     <w:rPr>
                       <w:rFonts w:ascii="Consolas" w:eastAsia="Times New Roman" w:hAnsi="Consolas" w:cs="Times New Roman"/>
@@ -4636,7 +4418,6 @@
                     </w:rPr>
                     <w:t>userClicker</w:t>
                   </w:r>
-                  <w:proofErr w:type="spellEnd"/>
                 </w:p>
               </w:tc>
               <w:tc>
@@ -4812,7 +4593,6 @@
                       <w:lang w:eastAsia="nb-NO"/>
                     </w:rPr>
                   </w:pPr>
-                  <w:proofErr w:type="spellStart"/>
                   <w:r>
                     <w:rPr>
                       <w:color w:val="FFFFFF" w:themeColor="background1"/>
@@ -4820,17 +4600,7 @@
                       <w:szCs w:val="16"/>
                       <w:lang w:eastAsia="nb-NO"/>
                     </w:rPr>
-                    <w:t>Ip</w:t>
-                  </w:r>
-                  <w:proofErr w:type="spellEnd"/>
-                  <w:r>
-                    <w:rPr>
-                      <w:color w:val="FFFFFF" w:themeColor="background1"/>
-                      <w:sz w:val="20"/>
-                      <w:szCs w:val="16"/>
-                      <w:lang w:eastAsia="nb-NO"/>
-                    </w:rPr>
-                    <w:t xml:space="preserve"> adresse</w:t>
+                    <w:t>Ip adresse</w:t>
                   </w:r>
                 </w:p>
               </w:tc>
@@ -4862,7 +4632,6 @@
                       <w:lang w:eastAsia="nb-NO"/>
                     </w:rPr>
                   </w:pPr>
-                  <w:proofErr w:type="spellStart"/>
                   <w:r>
                     <w:rPr>
                       <w:color w:val="FFFFFF" w:themeColor="background1"/>
@@ -4870,17 +4639,7 @@
                       <w:szCs w:val="16"/>
                       <w:lang w:eastAsia="nb-NO"/>
                     </w:rPr>
-                    <w:t>Subnet</w:t>
-                  </w:r>
-                  <w:proofErr w:type="spellEnd"/>
-                  <w:r>
-                    <w:rPr>
-                      <w:color w:val="FFFFFF" w:themeColor="background1"/>
-                      <w:sz w:val="20"/>
-                      <w:szCs w:val="16"/>
-                      <w:lang w:eastAsia="nb-NO"/>
-                    </w:rPr>
-                    <w:t xml:space="preserve"> mask</w:t>
+                    <w:t>Subnet mask</w:t>
                   </w:r>
                 </w:p>
                 <w:p>
@@ -5489,28 +5248,12 @@
               </w:rPr>
               <w:t>«</w:t>
             </w:r>
-            <w:proofErr w:type="spellStart"/>
             <w:r>
               <w:rPr>
                 <w:color w:val="auto"/>
               </w:rPr>
-              <w:t>Biscuit</w:t>
-            </w:r>
-            <w:proofErr w:type="spellEnd"/>
-            <w:r>
-              <w:rPr>
-                <w:color w:val="auto"/>
-              </w:rPr>
-              <w:t xml:space="preserve"> </w:t>
-            </w:r>
-            <w:proofErr w:type="spellStart"/>
-            <w:r>
-              <w:rPr>
-                <w:color w:val="auto"/>
-              </w:rPr>
-              <w:t>Clickers</w:t>
-            </w:r>
-            <w:proofErr w:type="spellEnd"/>
+              <w:t>Biscuit Clickers</w:t>
+            </w:r>
             <w:r>
               <w:rPr>
                 <w:color w:val="auto"/>
@@ -5578,7 +5321,6 @@
                       <w:lang w:eastAsia="nb-NO"/>
                     </w:rPr>
                   </w:pPr>
-                  <w:proofErr w:type="spellStart"/>
                   <w:r>
                     <w:rPr>
                       <w:color w:val="FFFFFF" w:themeColor="background1"/>
@@ -5588,7 +5330,6 @@
                     </w:rPr>
                     <w:t>Displayname</w:t>
                   </w:r>
-                  <w:proofErr w:type="spellEnd"/>
                 </w:p>
               </w:tc>
               <w:tc>
@@ -5750,7 +5491,6 @@
                       <w:lang w:eastAsia="nb-NO"/>
                     </w:rPr>
                   </w:pPr>
-                  <w:proofErr w:type="spellStart"/>
                   <w:r>
                     <w:rPr>
                       <w:rFonts w:ascii="Consolas" w:eastAsia="Times New Roman" w:hAnsi="Consolas" w:cs="Times New Roman"/>
@@ -5763,7 +5503,6 @@
                     </w:rPr>
                     <w:t>BiscuitAdmin</w:t>
                   </w:r>
-                  <w:proofErr w:type="spellEnd"/>
                 </w:p>
               </w:tc>
               <w:tc>
@@ -5793,7 +5532,6 @@
                       <w:lang w:eastAsia="nb-NO"/>
                     </w:rPr>
                   </w:pPr>
-                  <w:proofErr w:type="spellStart"/>
                   <w:r>
                     <w:rPr>
                       <w:rFonts w:ascii="Consolas" w:eastAsia="Times New Roman" w:hAnsi="Consolas" w:cs="Times New Roman"/>
@@ -5804,7 +5542,6 @@
                     </w:rPr>
                     <w:t>admin</w:t>
                   </w:r>
-                  <w:proofErr w:type="spellEnd"/>
                 </w:p>
               </w:tc>
               <w:tc>
@@ -5876,7 +5613,6 @@
                       <w:lang w:eastAsia="nb-NO"/>
                     </w:rPr>
                   </w:pPr>
-                  <w:proofErr w:type="spellStart"/>
                   <w:r>
                     <w:rPr>
                       <w:rFonts w:ascii="Calibri" w:eastAsia="Times New Roman" w:hAnsi="Calibri" w:cs="Calibri"/>
@@ -5884,17 +5620,7 @@
                       <w:bCs/>
                       <w:lang w:eastAsia="nb-NO"/>
                     </w:rPr>
-                    <w:t>Admin</w:t>
-                  </w:r>
-                  <w:proofErr w:type="spellEnd"/>
-                  <w:r>
-                    <w:rPr>
-                      <w:rFonts w:ascii="Calibri" w:eastAsia="Times New Roman" w:hAnsi="Calibri" w:cs="Calibri"/>
-                      <w:b/>
-                      <w:bCs/>
-                      <w:lang w:eastAsia="nb-NO"/>
-                    </w:rPr>
-                    <w:t xml:space="preserve"> rettigheter</w:t>
+                    <w:t>Admin rettigheter</w:t>
                   </w:r>
                 </w:p>
               </w:tc>
@@ -5932,7 +5658,6 @@
                       <w:lang w:eastAsia="nb-NO"/>
                     </w:rPr>
                   </w:pPr>
-                  <w:proofErr w:type="spellStart"/>
                   <w:r>
                     <w:rPr>
                       <w:rFonts w:ascii="Consolas" w:eastAsia="Times New Roman" w:hAnsi="Consolas" w:cs="Times New Roman"/>
@@ -5945,7 +5670,6 @@
                     </w:rPr>
                     <w:t>Clicker</w:t>
                   </w:r>
-                  <w:proofErr w:type="spellEnd"/>
                 </w:p>
               </w:tc>
               <w:tc>
@@ -6102,7 +5826,6 @@
                       <w:lang w:eastAsia="nb-NO"/>
                     </w:rPr>
                   </w:pPr>
-                  <w:proofErr w:type="spellStart"/>
                   <w:r>
                     <w:rPr>
                       <w:rFonts w:ascii="Consolas" w:eastAsia="Times New Roman" w:hAnsi="Consolas" w:cs="Times New Roman"/>
@@ -6115,7 +5838,6 @@
                     </w:rPr>
                     <w:t>Wisher</w:t>
                   </w:r>
-                  <w:proofErr w:type="spellEnd"/>
                 </w:p>
               </w:tc>
               <w:tc>
@@ -6146,7 +5868,6 @@
                       <w:lang w:eastAsia="nb-NO"/>
                     </w:rPr>
                   </w:pPr>
-                  <w:proofErr w:type="spellStart"/>
                   <w:r>
                     <w:rPr>
                       <w:rFonts w:ascii="Consolas" w:eastAsia="Times New Roman" w:hAnsi="Consolas" w:cs="Times New Roman"/>
@@ -6157,7 +5878,6 @@
                     </w:rPr>
                     <w:t>wish</w:t>
                   </w:r>
-                  <w:proofErr w:type="spellEnd"/>
                 </w:p>
               </w:tc>
               <w:tc>
@@ -6234,27 +5954,7 @@
                       <w:bCs/>
                       <w:lang w:eastAsia="nb-NO"/>
                     </w:rPr>
-                    <w:t xml:space="preserve">Uendelig </w:t>
-                  </w:r>
-                  <w:proofErr w:type="spellStart"/>
-                  <w:r>
-                    <w:rPr>
-                      <w:rFonts w:ascii="Calibri" w:eastAsia="Times New Roman" w:hAnsi="Calibri" w:cs="Calibri"/>
-                      <w:b/>
-                      <w:bCs/>
-                      <w:lang w:eastAsia="nb-NO"/>
-                    </w:rPr>
-                    <w:t>Biscuit</w:t>
-                  </w:r>
-                  <w:proofErr w:type="spellEnd"/>
-                  <w:r>
-                    <w:rPr>
-                      <w:rFonts w:ascii="Calibri" w:eastAsia="Times New Roman" w:hAnsi="Calibri" w:cs="Calibri"/>
-                      <w:b/>
-                      <w:bCs/>
-                      <w:lang w:eastAsia="nb-NO"/>
-                    </w:rPr>
-                    <w:t xml:space="preserve"> Prestige. Til de som vil bare gamble.</w:t>
+                    <w:t>Uendelig Biscuit Prestige. Til de som vil bare gamble.</w:t>
                   </w:r>
                 </w:p>
               </w:tc>
@@ -6272,16 +5972,8 @@
               <w:rPr>
                 <w:color w:val="auto"/>
               </w:rPr>
-              <w:t xml:space="preserve">SSH </w:t>
-            </w:r>
-            <w:proofErr w:type="spellStart"/>
-            <w:r>
-              <w:rPr>
-                <w:color w:val="auto"/>
-              </w:rPr>
-              <w:t>Konfiguration</w:t>
-            </w:r>
-            <w:proofErr w:type="spellEnd"/>
+              <w:t>SSH Konfiguration</w:t>
+            </w:r>
           </w:p>
           <w:tbl>
             <w:tblPr>
@@ -6460,39 +6152,8 @@
                       <w:szCs w:val="16"/>
                       <w:lang w:eastAsia="nb-NO"/>
                     </w:rPr>
-                    <w:t xml:space="preserve">Key </w:t>
-                  </w:r>
-                  <w:proofErr w:type="spellStart"/>
-                  <w:r>
-                    <w:rPr>
-                      <w:color w:val="FFFFFF" w:themeColor="background1"/>
-                      <w:sz w:val="20"/>
-                      <w:szCs w:val="16"/>
-                      <w:lang w:eastAsia="nb-NO"/>
-                    </w:rPr>
-                    <w:t>if</w:t>
-                  </w:r>
-                  <w:proofErr w:type="spellEnd"/>
-                  <w:r>
-                    <w:rPr>
-                      <w:color w:val="FFFFFF" w:themeColor="background1"/>
-                      <w:sz w:val="20"/>
-                      <w:szCs w:val="16"/>
-                      <w:lang w:eastAsia="nb-NO"/>
-                    </w:rPr>
-                    <w:t xml:space="preserve"> </w:t>
-                  </w:r>
-                  <w:proofErr w:type="spellStart"/>
-                  <w:r>
-                    <w:rPr>
-                      <w:color w:val="FFFFFF" w:themeColor="background1"/>
-                      <w:sz w:val="20"/>
-                      <w:szCs w:val="16"/>
-                      <w:lang w:eastAsia="nb-NO"/>
-                    </w:rPr>
-                    <w:t>any</w:t>
-                  </w:r>
-                  <w:proofErr w:type="spellEnd"/>
+                    <w:t>Key if any</w:t>
+                  </w:r>
                 </w:p>
               </w:tc>
             </w:tr>
@@ -6718,7 +6379,7 @@
                           </pic:cNvPicPr>
                         </pic:nvPicPr>
                         <pic:blipFill>
-                          <a:blip r:embed="rId19">
+                          <a:blip r:embed="rId20">
                             <a:extLst>
                               <a:ext uri="{28A0092B-C50C-407E-A947-70E740481C1C}">
                                 <a14:useLocalDpi xmlns:a14="http://schemas.microsoft.com/office/drawing/2010/main" val="0"/>
@@ -6773,7 +6434,7 @@
                 <w:color w:val="auto"/>
               </w:rPr>
             </w:pPr>
-            <w:hyperlink r:id="rId20" w:history="1">
+            <w:hyperlink r:id="rId21" w:history="1">
               <w:r>
                 <w:rPr>
                   <w:rStyle w:val="Hyperkobling"/>
@@ -6787,7 +6448,7 @@
               </w:rPr>
               <w:tab/>
             </w:r>
-            <w:hyperlink r:id="rId21" w:history="1">
+            <w:hyperlink r:id="rId22" w:history="1">
               <w:r>
                 <w:rPr>
                   <w:rStyle w:val="Hyperkobling"/>
@@ -6801,8 +6462,7 @@
               </w:rPr>
               <w:tab/>
             </w:r>
-            <w:hyperlink r:id="rId22" w:history="1">
-              <w:proofErr w:type="spellStart"/>
+            <w:hyperlink r:id="rId23" w:history="1">
               <w:r>
                 <w:rPr>
                   <w:rStyle w:val="Hyperkobling"/>
@@ -6822,7 +6482,6 @@
               </w:rPr>
               <w:t>n</w:t>
             </w:r>
-            <w:proofErr w:type="spellEnd"/>
             <w:r>
               <w:rPr>
                 <w:color w:val="auto"/>
@@ -6834,7 +6493,7 @@
             <w:pPr>
               <w:pStyle w:val="Overskrift3"/>
             </w:pPr>
-            <w:bookmarkStart w:id="14" w:name="_Toc166752391"/>
+            <w:bookmarkStart w:id="14" w:name="_Toc168395498"/>
             <w:r>
               <w:t xml:space="preserve">Biscuit Clicker </w:t>
             </w:r>
@@ -6857,7 +6516,6 @@
             <w:r>
               <w:t xml:space="preserve">Klikk på kjeksen for å få </w:t>
             </w:r>
-            <w:proofErr w:type="spellStart"/>
             <w:r>
               <w:rPr>
                 <w:i/>
@@ -6865,7 +6523,6 @@
               </w:rPr>
               <w:t>Biscuits</w:t>
             </w:r>
-            <w:proofErr w:type="spellEnd"/>
             <w:r>
               <w:t>.</w:t>
             </w:r>
@@ -6881,7 +6538,6 @@
             <w:r>
               <w:t xml:space="preserve">Bruk </w:t>
             </w:r>
-            <w:proofErr w:type="spellStart"/>
             <w:r>
               <w:rPr>
                 <w:i/>
@@ -6889,19 +6545,9 @@
               </w:rPr>
               <w:t>Biscuits</w:t>
             </w:r>
-            <w:proofErr w:type="spellEnd"/>
-            <w:r>
-              <w:t xml:space="preserve"> for å få </w:t>
-            </w:r>
-            <w:proofErr w:type="spellStart"/>
-            <w:r>
-              <w:t>oppgradderinger</w:t>
-            </w:r>
-            <w:proofErr w:type="spellEnd"/>
-            <w:r>
-              <w:t xml:space="preserve"> som lager </w:t>
-            </w:r>
-            <w:proofErr w:type="spellStart"/>
+            <w:r>
+              <w:t xml:space="preserve"> for å få oppgradderinger som lager </w:t>
+            </w:r>
             <w:r>
               <w:rPr>
                 <w:i/>
@@ -6909,7 +6555,6 @@
               </w:rPr>
               <w:t>Biscuits</w:t>
             </w:r>
-            <w:proofErr w:type="spellEnd"/>
             <w:r>
               <w:t xml:space="preserve"> per sekund.</w:t>
             </w:r>
@@ -6942,31 +6587,13 @@
             <w:r>
               <w:t xml:space="preserve">og få </w:t>
             </w:r>
-            <w:proofErr w:type="spellStart"/>
             <w:r>
               <w:rPr>
                 <w:i/>
                 <w:iCs/>
               </w:rPr>
-              <w:t>Biscuit</w:t>
-            </w:r>
-            <w:proofErr w:type="spellEnd"/>
-            <w:r>
-              <w:rPr>
-                <w:i/>
-                <w:iCs/>
-              </w:rPr>
-              <w:t xml:space="preserve"> </w:t>
-            </w:r>
-            <w:proofErr w:type="spellStart"/>
-            <w:r>
-              <w:rPr>
-                <w:i/>
-                <w:iCs/>
-              </w:rPr>
-              <w:t>prestige</w:t>
-            </w:r>
-            <w:proofErr w:type="spellEnd"/>
+              <w:t>Biscuit prestige</w:t>
+            </w:r>
           </w:p>
           <w:p>
             <w:pPr>
@@ -6979,46 +6606,26 @@
             <w:r>
               <w:t xml:space="preserve">Bruk </w:t>
             </w:r>
-            <w:proofErr w:type="spellStart"/>
             <w:r>
               <w:rPr>
                 <w:i/>
                 <w:iCs/>
               </w:rPr>
-              <w:t>Biscuit</w:t>
-            </w:r>
-            <w:proofErr w:type="spellEnd"/>
+              <w:t>Biscuit prestige</w:t>
+            </w:r>
+            <w:r>
+              <w:t xml:space="preserve"> for å få</w:t>
+            </w:r>
+            <w:r>
+              <w:t xml:space="preserve"> </w:t>
+            </w:r>
             <w:r>
               <w:rPr>
                 <w:i/>
                 <w:iCs/>
               </w:rPr>
-              <w:t xml:space="preserve"> </w:t>
-            </w:r>
-            <w:proofErr w:type="spellStart"/>
-            <w:r>
-              <w:rPr>
-                <w:i/>
-                <w:iCs/>
-              </w:rPr>
-              <w:t>prestige</w:t>
-            </w:r>
-            <w:proofErr w:type="spellEnd"/>
-            <w:r>
-              <w:t xml:space="preserve"> for å få</w:t>
-            </w:r>
-            <w:r>
-              <w:t xml:space="preserve"> </w:t>
-            </w:r>
-            <w:proofErr w:type="spellStart"/>
-            <w:r>
-              <w:rPr>
-                <w:i/>
-                <w:iCs/>
-              </w:rPr>
               <w:t>Items</w:t>
             </w:r>
-            <w:proofErr w:type="spellEnd"/>
             <w:r>
               <w:rPr>
                 <w:i/>
@@ -7038,7 +6645,6 @@
             <w:r>
               <w:t xml:space="preserve">Få alle </w:t>
             </w:r>
-            <w:proofErr w:type="spellStart"/>
             <w:r>
               <w:rPr>
                 <w:i/>
@@ -7046,7 +6652,6 @@
               </w:rPr>
               <w:t>items</w:t>
             </w:r>
-            <w:proofErr w:type="spellEnd"/>
             <w:r>
               <w:t xml:space="preserve"> eller alle oppgraderingene. </w:t>
             </w:r>
@@ -7064,6 +6669,7 @@
             <w:pPr>
               <w:pStyle w:val="Overskrift3"/>
             </w:pPr>
+            <w:bookmarkStart w:id="15" w:name="_Toc168395499"/>
             <w:r>
               <w:lastRenderedPageBreak/>
               <w:t>Farge P</w:t>
@@ -7071,6 +6677,7 @@
             <w:r>
               <w:t>alett</w:t>
             </w:r>
+            <w:bookmarkEnd w:id="15"/>
           </w:p>
           <w:p>
             <w:pPr>
@@ -7318,9 +6925,8 @@
                 <w:szCs w:val="24"/>
                 <w:lang w:eastAsia="nb-NO"/>
               </w:rPr>
-              <w:t xml:space="preserve">sfarge. Bruk til å pynte </w:t>
-            </w:r>
-            <w:proofErr w:type="spellStart"/>
+              <w:t xml:space="preserve">sfarge. Bruk til å pynte Biscuit Clicker for å gi den </w:t>
+            </w:r>
             <w:r>
               <w:rPr>
                 <w:rFonts w:eastAsia="Times New Roman" w:cstheme="minorHAnsi"/>
@@ -7328,9 +6934,8 @@
                 <w:szCs w:val="24"/>
                 <w:lang w:eastAsia="nb-NO"/>
               </w:rPr>
-              <w:t>Biscuit</w:t>
-            </w:r>
-            <w:proofErr w:type="spellEnd"/>
+              <w:t>«</w:t>
+            </w:r>
             <w:r>
               <w:rPr>
                 <w:rFonts w:eastAsia="Times New Roman" w:cstheme="minorHAnsi"/>
@@ -7338,48 +6943,8 @@
                 <w:szCs w:val="24"/>
                 <w:lang w:eastAsia="nb-NO"/>
               </w:rPr>
-              <w:t xml:space="preserve"> </w:t>
-            </w:r>
-            <w:proofErr w:type="spellStart"/>
-            <w:r>
-              <w:rPr>
-                <w:rFonts w:eastAsia="Times New Roman" w:cstheme="minorHAnsi"/>
-                <w:sz w:val="24"/>
-                <w:szCs w:val="24"/>
-                <w:lang w:eastAsia="nb-NO"/>
-              </w:rPr>
-              <w:t>Clicker</w:t>
-            </w:r>
-            <w:proofErr w:type="spellEnd"/>
-            <w:r>
-              <w:rPr>
-                <w:rFonts w:eastAsia="Times New Roman" w:cstheme="minorHAnsi"/>
-                <w:sz w:val="24"/>
-                <w:szCs w:val="24"/>
-                <w:lang w:eastAsia="nb-NO"/>
-              </w:rPr>
-              <w:t xml:space="preserve"> for å gi den </w:t>
-            </w:r>
-            <w:r>
-              <w:rPr>
-                <w:rFonts w:eastAsia="Times New Roman" w:cstheme="minorHAnsi"/>
-                <w:sz w:val="24"/>
-                <w:szCs w:val="24"/>
-                <w:lang w:eastAsia="nb-NO"/>
-              </w:rPr>
-              <w:t>«</w:t>
-            </w:r>
-            <w:proofErr w:type="spellStart"/>
-            <w:r>
-              <w:rPr>
-                <w:rFonts w:eastAsia="Times New Roman" w:cstheme="minorHAnsi"/>
-                <w:sz w:val="24"/>
-                <w:szCs w:val="24"/>
-                <w:lang w:eastAsia="nb-NO"/>
-              </w:rPr>
               <w:t>Biscuit</w:t>
             </w:r>
-            <w:proofErr w:type="spellEnd"/>
             <w:r>
               <w:rPr>
                 <w:rFonts w:eastAsia="Times New Roman" w:cstheme="minorHAnsi"/>
@@ -7543,27 +7108,7 @@
                 <w:szCs w:val="24"/>
                 <w:lang w:eastAsia="nb-NO"/>
               </w:rPr>
-              <w:t>Dekorasjonsfarge. Bruke sammen med Sjokolade-farge for å skape bedre «</w:t>
-            </w:r>
-            <w:proofErr w:type="spellStart"/>
-            <w:r>
-              <w:rPr>
-                <w:rFonts w:eastAsia="Times New Roman" w:cstheme="minorHAnsi"/>
-                <w:sz w:val="24"/>
-                <w:szCs w:val="24"/>
-                <w:lang w:eastAsia="nb-NO"/>
-              </w:rPr>
-              <w:t>Biscuit</w:t>
-            </w:r>
-            <w:proofErr w:type="spellEnd"/>
-            <w:r>
-              <w:rPr>
-                <w:rFonts w:eastAsia="Times New Roman" w:cstheme="minorHAnsi"/>
-                <w:sz w:val="24"/>
-                <w:szCs w:val="24"/>
-                <w:lang w:eastAsia="nb-NO"/>
-              </w:rPr>
-              <w:t>» følelse.</w:t>
+              <w:t>Dekorasjonsfarge. Bruke sammen med Sjokolade-farge for å skape bedre «Biscuit» følelse.</w:t>
             </w:r>
           </w:p>
           <w:p>
@@ -8373,7 +7918,6 @@
               </w:rPr>
               <w:t xml:space="preserve">High-lighter-farge. Brukt til å understrekke enda spesielle elementer. Brukt til </w:t>
             </w:r>
-            <w:proofErr w:type="spellStart"/>
             <w:r>
               <w:rPr>
                 <w:rFonts w:eastAsia="Times New Roman" w:cstheme="minorHAnsi"/>
@@ -8381,17 +7925,7 @@
                 <w:szCs w:val="24"/>
                 <w:lang w:eastAsia="nb-NO"/>
               </w:rPr>
-              <w:t>Adminpanel</w:t>
-            </w:r>
-            <w:proofErr w:type="spellEnd"/>
-            <w:r>
-              <w:rPr>
-                <w:rFonts w:eastAsia="Times New Roman" w:cstheme="minorHAnsi"/>
-                <w:sz w:val="24"/>
-                <w:szCs w:val="24"/>
-                <w:lang w:eastAsia="nb-NO"/>
-              </w:rPr>
-              <w:t xml:space="preserve"> knappen.</w:t>
+              <w:t>Adminpanel knappen.</w:t>
             </w:r>
           </w:p>
           <w:p/>
@@ -8399,11 +7933,11 @@
             <w:pPr>
               <w:pStyle w:val="Overskrift3"/>
             </w:pPr>
-            <w:bookmarkStart w:id="15" w:name="_Toc166752392"/>
+            <w:bookmarkStart w:id="16" w:name="_Toc168395500"/>
             <w:r>
               <w:t>Annet Dokumentasjon</w:t>
             </w:r>
-            <w:bookmarkEnd w:id="15"/>
+            <w:bookmarkEnd w:id="16"/>
           </w:p>
           <w:p>
             <w:pPr>
@@ -8435,7 +7969,7 @@
             <w:pPr>
               <w:spacing w:line="360" w:lineRule="auto"/>
             </w:pPr>
-            <w:hyperlink r:id="rId23" w:history="1">
+            <w:hyperlink r:id="rId24" w:history="1">
               <w:r>
                 <w:rPr>
                   <w:rStyle w:val="Hyperkobling"/>
@@ -8577,11 +8111,11 @@
             <w:pPr>
               <w:pStyle w:val="Overskrift2"/>
             </w:pPr>
-            <w:bookmarkStart w:id="16" w:name="_Toc166752393"/>
+            <w:bookmarkStart w:id="17" w:name="_Toc168395501"/>
             <w:r>
               <w:t>Releant Lovverk</w:t>
             </w:r>
-            <w:bookmarkEnd w:id="16"/>
+            <w:bookmarkEnd w:id="17"/>
           </w:p>
         </w:tc>
         <w:tc>
@@ -8607,11 +8141,11 @@
             <w:pPr>
               <w:pStyle w:val="Overskrift3"/>
             </w:pPr>
-            <w:bookmarkStart w:id="17" w:name="_Toc166752394"/>
+            <w:bookmarkStart w:id="18" w:name="_Toc168395502"/>
             <w:r>
               <w:t>Tabell</w:t>
             </w:r>
-            <w:bookmarkEnd w:id="17"/>
+            <w:bookmarkEnd w:id="18"/>
           </w:p>
           <w:p/>
           <w:tbl>
@@ -8715,15 +8249,7 @@
                 </w:tcPr>
                 <w:p>
                   <w:r>
-                    <w:t xml:space="preserve">Sikre flyt av varer og </w:t>
-                  </w:r>
-                  <w:proofErr w:type="spellStart"/>
-                  <w:r>
-                    <w:t>tjenster</w:t>
-                  </w:r>
-                  <w:proofErr w:type="spellEnd"/>
-                  <w:r>
-                    <w:t>. Beskytte personopplysninger og sørge personvern uavhengig av grenser.</w:t>
+                    <w:t>Sikre flyt av varer og tjenster. Beskytte personopplysninger og sørge personvern uavhengig av grenser.</w:t>
                   </w:r>
                 </w:p>
               </w:tc>
@@ -8740,15 +8266,7 @@
                     </w:numPr>
                   </w:pPr>
                   <w:r>
-                    <w:t xml:space="preserve">Sikre </w:t>
-                  </w:r>
-                  <w:proofErr w:type="spellStart"/>
-                  <w:r>
-                    <w:t>Session</w:t>
-                  </w:r>
-                  <w:proofErr w:type="spellEnd"/>
-                  <w:r>
-                    <w:t>-Id.</w:t>
+                    <w:t>Sikre Session-Id.</w:t>
                   </w:r>
                 </w:p>
                 <w:p>
@@ -8759,13 +8277,8 @@
                       <w:numId w:val="23"/>
                     </w:numPr>
                   </w:pPr>
-                  <w:proofErr w:type="spellStart"/>
-                  <w:r>
-                    <w:t>Hashing</w:t>
-                  </w:r>
-                  <w:proofErr w:type="spellEnd"/>
-                  <w:r>
-                    <w:t xml:space="preserve"> av passord</w:t>
+                  <w:r>
+                    <w:t>Hashing av passord</w:t>
                   </w:r>
                 </w:p>
                 <w:p>
@@ -8802,36 +8315,12 @@
                 </w:tcPr>
                 <w:p>
                   <w:r>
-                    <w:t xml:space="preserve">Den som skaper et </w:t>
-                  </w:r>
-                  <w:proofErr w:type="spellStart"/>
-                  <w:r>
-                    <w:t>åndverk</w:t>
-                  </w:r>
-                  <w:proofErr w:type="spellEnd"/>
-                  <w:r>
-                    <w:t xml:space="preserve">, har opphavsrett til verket og betegnes som </w:t>
-                  </w:r>
-                  <w:proofErr w:type="spellStart"/>
-                  <w:r>
-                    <w:t>opphaver</w:t>
-                  </w:r>
-                  <w:proofErr w:type="spellEnd"/>
-                  <w:r>
-                    <w:t>.</w:t>
-                  </w:r>
-                </w:p>
-                <w:p>
-                  <w:r>
-                    <w:t xml:space="preserve">Den som har </w:t>
-                  </w:r>
-                  <w:proofErr w:type="spellStart"/>
-                  <w:r>
-                    <w:t>opphaver</w:t>
-                  </w:r>
-                  <w:proofErr w:type="spellEnd"/>
-                  <w:r>
-                    <w:t xml:space="preserve"> bestemmer åndsverket sitt.</w:t>
+                    <w:t>Den som skaper et åndverk, har opphavsrett til verket og betegnes som opphaver.</w:t>
+                  </w:r>
+                </w:p>
+                <w:p>
+                  <w:r>
+                    <w:t>Den som har opphaver bestemmer åndsverket sitt.</w:t>
                   </w:r>
                 </w:p>
               </w:tc>
@@ -8877,13 +8366,8 @@
                   <w:tcW w:w="2793" w:type="dxa"/>
                 </w:tcPr>
                 <w:p>
-                  <w:proofErr w:type="spellStart"/>
-                  <w:r>
-                    <w:t>Universiell</w:t>
-                  </w:r>
-                  <w:proofErr w:type="spellEnd"/>
-                  <w:r>
-                    <w:t xml:space="preserve"> Utforming</w:t>
+                  <w:r>
+                    <w:t>Universiell Utforming</w:t>
                   </w:r>
                 </w:p>
               </w:tc>
@@ -9079,15 +8563,7 @@
                 </w:tcPr>
                 <w:p>
                   <w:r>
-                    <w:t xml:space="preserve">En som bryter </w:t>
-                  </w:r>
-                  <w:proofErr w:type="gramStart"/>
-                  <w:r>
-                    <w:t>loven</w:t>
-                  </w:r>
-                  <w:proofErr w:type="gramEnd"/>
-                  <w:r>
-                    <w:t xml:space="preserve"> skal få en form av straff</w:t>
+                    <w:t>En som bryter loven skal få en form av straff</w:t>
                   </w:r>
                 </w:p>
               </w:tc>
@@ -9242,11 +8718,11 @@
             <w:pPr>
               <w:pStyle w:val="Overskrift2"/>
             </w:pPr>
-            <w:bookmarkStart w:id="18" w:name="_Toc166752395"/>
+            <w:bookmarkStart w:id="19" w:name="_Toc168395503"/>
             <w:r>
               <w:t>Risiko-analyse og tiltak</w:t>
             </w:r>
-            <w:bookmarkEnd w:id="18"/>
+            <w:bookmarkEnd w:id="19"/>
           </w:p>
         </w:tc>
         <w:tc>
@@ -9709,25 +9185,7 @@
                       <w:color w:val="000000"/>
                       <w:lang w:eastAsia="nb-NO"/>
                     </w:rPr>
-                    <w:t xml:space="preserve">HP 260 </w:t>
-                  </w:r>
-                  <w:proofErr w:type="spellStart"/>
-                  <w:r>
-                    <w:rPr>
-                      <w:rFonts w:ascii="Aptos Narrow" w:eastAsia="Times New Roman" w:hAnsi="Aptos Narrow" w:cs="Times New Roman"/>
-                      <w:color w:val="000000"/>
-                      <w:lang w:eastAsia="nb-NO"/>
-                    </w:rPr>
-                    <w:t>Busniess</w:t>
-                  </w:r>
-                  <w:proofErr w:type="spellEnd"/>
-                  <w:r>
-                    <w:rPr>
-                      <w:rFonts w:ascii="Aptos Narrow" w:eastAsia="Times New Roman" w:hAnsi="Aptos Narrow" w:cs="Times New Roman"/>
-                      <w:color w:val="000000"/>
-                      <w:lang w:eastAsia="nb-NO"/>
-                    </w:rPr>
-                    <w:t xml:space="preserve"> PC</w:t>
+                    <w:t>HP 260 Busniess PC</w:t>
                   </w:r>
                 </w:p>
               </w:tc>
@@ -9934,23 +9392,13 @@
                       <w:lang w:eastAsia="nb-NO"/>
                     </w:rPr>
                   </w:pPr>
-                  <w:proofErr w:type="spellStart"/>
                   <w:r>
                     <w:rPr>
                       <w:rFonts w:ascii="Aptos Narrow" w:eastAsia="Times New Roman" w:hAnsi="Aptos Narrow" w:cs="Times New Roman"/>
                       <w:color w:val="000000"/>
                       <w:lang w:eastAsia="nb-NO"/>
                     </w:rPr>
-                    <w:t>displayname</w:t>
-                  </w:r>
-                  <w:proofErr w:type="spellEnd"/>
-                  <w:r>
-                    <w:rPr>
-                      <w:rFonts w:ascii="Aptos Narrow" w:eastAsia="Times New Roman" w:hAnsi="Aptos Narrow" w:cs="Times New Roman"/>
-                      <w:color w:val="000000"/>
-                      <w:lang w:eastAsia="nb-NO"/>
-                    </w:rPr>
-                    <w:t>, brukernavn, passord og Dato</w:t>
+                    <w:t>displayname, brukernavn, passord og Dato</w:t>
                   </w:r>
                 </w:p>
               </w:tc>
@@ -10157,7 +9605,6 @@
                       <w:lang w:eastAsia="nb-NO"/>
                     </w:rPr>
                   </w:pPr>
-                  <w:proofErr w:type="spellStart"/>
                   <w:r>
                     <w:rPr>
                       <w:rFonts w:ascii="Aptos Narrow" w:eastAsia="Times New Roman" w:hAnsi="Aptos Narrow" w:cs="Times New Roman"/>
@@ -10166,7 +9613,6 @@
                     </w:rPr>
                     <w:t>Bootstrap</w:t>
                   </w:r>
-                  <w:proofErr w:type="spellEnd"/>
                 </w:p>
               </w:tc>
             </w:tr>
@@ -10236,25 +9682,7 @@
                       <w:color w:val="000000"/>
                       <w:lang w:eastAsia="nb-NO"/>
                     </w:rPr>
-                    <w:t xml:space="preserve">HP 260 </w:t>
-                  </w:r>
-                  <w:proofErr w:type="spellStart"/>
-                  <w:r>
-                    <w:rPr>
-                      <w:rFonts w:ascii="Aptos Narrow" w:eastAsia="Times New Roman" w:hAnsi="Aptos Narrow" w:cs="Times New Roman"/>
-                      <w:color w:val="000000"/>
-                      <w:lang w:eastAsia="nb-NO"/>
-                    </w:rPr>
-                    <w:t>Busniess</w:t>
-                  </w:r>
-                  <w:proofErr w:type="spellEnd"/>
-                  <w:r>
-                    <w:rPr>
-                      <w:rFonts w:ascii="Aptos Narrow" w:eastAsia="Times New Roman" w:hAnsi="Aptos Narrow" w:cs="Times New Roman"/>
-                      <w:color w:val="000000"/>
-                      <w:lang w:eastAsia="nb-NO"/>
-                    </w:rPr>
-                    <w:t xml:space="preserve"> PC</w:t>
+                    <w:t>HP 260 Busniess PC</w:t>
                   </w:r>
                 </w:p>
               </w:tc>
@@ -10396,25 +9824,7 @@
                       <w:color w:val="000000"/>
                       <w:lang w:eastAsia="nb-NO"/>
                     </w:rPr>
-                    <w:t xml:space="preserve">10 </w:t>
-                  </w:r>
-                  <w:proofErr w:type="spellStart"/>
-                  <w:r>
-                    <w:rPr>
-                      <w:rFonts w:ascii="Aptos Narrow" w:eastAsia="Times New Roman" w:hAnsi="Aptos Narrow" w:cs="Times New Roman"/>
-                      <w:color w:val="000000"/>
-                      <w:lang w:eastAsia="nb-NO"/>
-                    </w:rPr>
-                    <w:t>Gbps</w:t>
-                  </w:r>
-                  <w:proofErr w:type="spellEnd"/>
-                  <w:r>
-                    <w:rPr>
-                      <w:rFonts w:ascii="Aptos Narrow" w:eastAsia="Times New Roman" w:hAnsi="Aptos Narrow" w:cs="Times New Roman"/>
-                      <w:color w:val="000000"/>
-                      <w:lang w:eastAsia="nb-NO"/>
-                    </w:rPr>
-                    <w:t xml:space="preserve"> CAT 6A</w:t>
+                    <w:t>10 Gbps CAT 6A</w:t>
                   </w:r>
                 </w:p>
               </w:tc>
@@ -10445,7 +9855,6 @@
                       <w:lang w:eastAsia="nb-NO"/>
                     </w:rPr>
                   </w:pPr>
-                  <w:proofErr w:type="spellStart"/>
                   <w:r>
                     <w:rPr>
                       <w:rFonts w:ascii="Aptos Narrow" w:eastAsia="Times New Roman" w:hAnsi="Aptos Narrow" w:cs="Times New Roman"/>
@@ -10454,7 +9863,6 @@
                     </w:rPr>
                     <w:t>Malware</w:t>
                   </w:r>
-                  <w:proofErr w:type="spellEnd"/>
                 </w:p>
               </w:tc>
               <w:tc>
@@ -10629,43 +10037,7 @@
                       <w:color w:val="000000"/>
                       <w:lang w:eastAsia="nb-NO"/>
                     </w:rPr>
-                    <w:t>UFW (</w:t>
-                  </w:r>
-                  <w:proofErr w:type="spellStart"/>
-                  <w:r>
-                    <w:rPr>
-                      <w:rFonts w:ascii="Aptos Narrow" w:eastAsia="Times New Roman" w:hAnsi="Aptos Narrow" w:cs="Times New Roman"/>
-                      <w:color w:val="000000"/>
-                      <w:lang w:eastAsia="nb-NO"/>
-                    </w:rPr>
-                    <w:t>Uncomplicated</w:t>
-                  </w:r>
-                  <w:proofErr w:type="spellEnd"/>
-                  <w:r>
-                    <w:rPr>
-                      <w:rFonts w:ascii="Aptos Narrow" w:eastAsia="Times New Roman" w:hAnsi="Aptos Narrow" w:cs="Times New Roman"/>
-                      <w:color w:val="000000"/>
-                      <w:lang w:eastAsia="nb-NO"/>
-                    </w:rPr>
-                    <w:t xml:space="preserve"> </w:t>
-                  </w:r>
-                  <w:proofErr w:type="spellStart"/>
-                  <w:r>
-                    <w:rPr>
-                      <w:rFonts w:ascii="Aptos Narrow" w:eastAsia="Times New Roman" w:hAnsi="Aptos Narrow" w:cs="Times New Roman"/>
-                      <w:color w:val="000000"/>
-                      <w:lang w:eastAsia="nb-NO"/>
-                    </w:rPr>
-                    <w:t>firewall</w:t>
-                  </w:r>
-                  <w:proofErr w:type="spellEnd"/>
-                  <w:r>
-                    <w:rPr>
-                      <w:rFonts w:ascii="Aptos Narrow" w:eastAsia="Times New Roman" w:hAnsi="Aptos Narrow" w:cs="Times New Roman"/>
-                      <w:color w:val="000000"/>
-                      <w:lang w:eastAsia="nb-NO"/>
-                    </w:rPr>
-                    <w:t>)</w:t>
+                    <w:t>UFW (Uncomplicated firewall)</w:t>
                   </w:r>
                 </w:p>
               </w:tc>
@@ -10767,7 +10139,6 @@
                       <w:lang w:eastAsia="nb-NO"/>
                     </w:rPr>
                   </w:pPr>
-                  <w:proofErr w:type="spellStart"/>
                   <w:r>
                     <w:rPr>
                       <w:rFonts w:ascii="Aptos Narrow" w:eastAsia="Times New Roman" w:hAnsi="Aptos Narrow" w:cs="Times New Roman"/>
@@ -10776,7 +10147,6 @@
                     </w:rPr>
                     <w:t>Patching</w:t>
                   </w:r>
-                  <w:proofErr w:type="spellEnd"/>
                 </w:p>
               </w:tc>
               <w:tc>
@@ -11131,7 +10501,6 @@
                       <w:lang w:eastAsia="nb-NO"/>
                     </w:rPr>
                   </w:pPr>
-                  <w:proofErr w:type="spellStart"/>
                   <w:r>
                     <w:rPr>
                       <w:rFonts w:ascii="Aptos Narrow" w:eastAsia="Times New Roman" w:hAnsi="Aptos Narrow" w:cs="Times New Roman"/>
@@ -11168,7 +10537,6 @@
                     </w:rPr>
                     <w:t>ghet</w:t>
                   </w:r>
-                  <w:proofErr w:type="spellEnd"/>
                 </w:p>
               </w:tc>
               <w:tc>
@@ -11198,7 +10566,6 @@
                       <w:lang w:eastAsia="nb-NO"/>
                     </w:rPr>
                   </w:pPr>
-                  <w:proofErr w:type="spellStart"/>
                   <w:r>
                     <w:rPr>
                       <w:rFonts w:ascii="Aptos Narrow" w:eastAsia="Times New Roman" w:hAnsi="Aptos Narrow" w:cs="Times New Roman"/>
@@ -11259,7 +10626,6 @@
                     </w:rPr>
                     <w:t>ig</w:t>
                   </w:r>
-                  <w:proofErr w:type="spellEnd"/>
                 </w:p>
               </w:tc>
               <w:tc>
@@ -12108,7 +11474,6 @@
                       <w:lang w:eastAsia="nb-NO"/>
                     </w:rPr>
                   </w:pPr>
-                  <w:proofErr w:type="spellStart"/>
                   <w:r>
                     <w:rPr>
                       <w:rFonts w:ascii="Aptos Narrow" w:eastAsia="Times New Roman" w:hAnsi="Aptos Narrow" w:cs="Times New Roman"/>
@@ -12119,7 +11484,6 @@
                     </w:rPr>
                     <w:t>Malware</w:t>
                   </w:r>
-                  <w:proofErr w:type="spellEnd"/>
                 </w:p>
               </w:tc>
               <w:tc>
@@ -12270,29 +11634,7 @@
                       <w:color w:val="7F7F7F"/>
                       <w:lang w:eastAsia="nb-NO"/>
                     </w:rPr>
-                    <w:t xml:space="preserve">Ingen </w:t>
-                  </w:r>
-                  <w:proofErr w:type="spellStart"/>
-                  <w:r>
-                    <w:rPr>
-                      <w:rFonts w:ascii="Aptos Narrow" w:eastAsia="Times New Roman" w:hAnsi="Aptos Narrow" w:cs="Times New Roman"/>
-                      <w:i/>
-                      <w:iCs/>
-                      <w:color w:val="7F7F7F"/>
-                      <w:lang w:eastAsia="nb-NO"/>
-                    </w:rPr>
-                    <w:t>nedlasting</w:t>
-                  </w:r>
-                  <w:proofErr w:type="spellEnd"/>
-                  <w:r>
-                    <w:rPr>
-                      <w:rFonts w:ascii="Aptos Narrow" w:eastAsia="Times New Roman" w:hAnsi="Aptos Narrow" w:cs="Times New Roman"/>
-                      <w:i/>
-                      <w:iCs/>
-                      <w:color w:val="7F7F7F"/>
-                      <w:lang w:eastAsia="nb-NO"/>
-                    </w:rPr>
-                    <w:t xml:space="preserve"> av ukjente elementer</w:t>
+                    <w:t>Ingen nedlasting av ukjente elementer</w:t>
                   </w:r>
                 </w:p>
               </w:tc>
@@ -12371,20 +11713,8 @@
                       <w:szCs w:val="28"/>
                       <w:lang w:eastAsia="nb-NO"/>
                     </w:rPr>
-                    <w:t xml:space="preserve">Rammeverk - </w:t>
-                  </w:r>
-                  <w:proofErr w:type="spellStart"/>
-                  <w:r>
-                    <w:rPr>
-                      <w:rFonts w:ascii="Aptos Narrow" w:eastAsia="Times New Roman" w:hAnsi="Aptos Narrow" w:cs="Times New Roman"/>
-                      <w:color w:val="000000"/>
-                      <w:sz w:val="28"/>
-                      <w:szCs w:val="28"/>
-                      <w:lang w:eastAsia="nb-NO"/>
-                    </w:rPr>
-                    <w:t>Bootstrap</w:t>
-                  </w:r>
-                  <w:proofErr w:type="spellEnd"/>
+                    <w:t>Rammeverk - Bootstrap</w:t>
+                  </w:r>
                 </w:p>
               </w:tc>
               <w:tc>
@@ -12535,29 +11865,7 @@
                       <w:color w:val="7F7F7F"/>
                       <w:lang w:eastAsia="nb-NO"/>
                     </w:rPr>
-                    <w:t xml:space="preserve">Alltid bruke </w:t>
-                  </w:r>
-                  <w:proofErr w:type="spellStart"/>
-                  <w:r>
-                    <w:rPr>
-                      <w:rFonts w:ascii="Aptos Narrow" w:eastAsia="Times New Roman" w:hAnsi="Aptos Narrow" w:cs="Times New Roman"/>
-                      <w:i/>
-                      <w:iCs/>
-                      <w:color w:val="7F7F7F"/>
-                      <w:lang w:eastAsia="nb-NO"/>
-                    </w:rPr>
-                    <w:t>Bootstrap</w:t>
-                  </w:r>
-                  <w:proofErr w:type="spellEnd"/>
-                  <w:r>
-                    <w:rPr>
-                      <w:rFonts w:ascii="Aptos Narrow" w:eastAsia="Times New Roman" w:hAnsi="Aptos Narrow" w:cs="Times New Roman"/>
-                      <w:i/>
-                      <w:iCs/>
-                      <w:color w:val="7F7F7F"/>
-                      <w:lang w:eastAsia="nb-NO"/>
-                    </w:rPr>
-                    <w:t xml:space="preserve"> 5.3</w:t>
+                    <w:t>Alltid bruke Bootstrap 5.3</w:t>
                   </w:r>
                 </w:p>
               </w:tc>
@@ -12788,20 +12096,8 @@
                       <w:color w:val="7F7F7F"/>
                       <w:lang w:eastAsia="nb-NO"/>
                     </w:rPr>
-                    <w:t xml:space="preserve">Følge med på </w:t>
-                  </w:r>
-                  <w:proofErr w:type="spellStart"/>
-                  <w:r>
-                    <w:rPr>
-                      <w:rFonts w:ascii="Aptos Narrow" w:eastAsia="Times New Roman" w:hAnsi="Aptos Narrow" w:cs="Times New Roman"/>
-                      <w:i/>
-                      <w:iCs/>
-                      <w:color w:val="7F7F7F"/>
-                      <w:lang w:eastAsia="nb-NO"/>
-                    </w:rPr>
-                    <w:t>Oppdateringering</w:t>
-                  </w:r>
-                  <w:proofErr w:type="spellEnd"/>
+                    <w:t>Følge med på Oppdateringering</w:t>
+                  </w:r>
                 </w:p>
               </w:tc>
               <w:tc>
@@ -13291,7 +12587,6 @@
                       <w:lang w:eastAsia="nb-NO"/>
                     </w:rPr>
                   </w:pPr>
-                  <w:proofErr w:type="spellStart"/>
                   <w:r>
                     <w:rPr>
                       <w:rFonts w:ascii="Aptos Narrow" w:eastAsia="Times New Roman" w:hAnsi="Aptos Narrow" w:cs="Times New Roman"/>
@@ -13302,7 +12597,6 @@
                     </w:rPr>
                     <w:t>Utviktlere</w:t>
                   </w:r>
-                  <w:proofErr w:type="spellEnd"/>
                 </w:p>
               </w:tc>
             </w:tr>
@@ -13335,7 +12629,6 @@
                       <w:lang w:eastAsia="nb-NO"/>
                     </w:rPr>
                   </w:pPr>
-                  <w:proofErr w:type="spellStart"/>
                   <w:r>
                     <w:rPr>
                       <w:rFonts w:ascii="Aptos Narrow" w:eastAsia="Times New Roman" w:hAnsi="Aptos Narrow" w:cs="Times New Roman"/>
@@ -13344,18 +12637,7 @@
                       <w:szCs w:val="28"/>
                       <w:lang w:eastAsia="nb-NO"/>
                     </w:rPr>
-                    <w:t>Mariadb</w:t>
-                  </w:r>
-                  <w:proofErr w:type="spellEnd"/>
-                  <w:r>
-                    <w:rPr>
-                      <w:rFonts w:ascii="Aptos Narrow" w:eastAsia="Times New Roman" w:hAnsi="Aptos Narrow" w:cs="Times New Roman"/>
-                      <w:color w:val="000000"/>
-                      <w:sz w:val="28"/>
-                      <w:szCs w:val="28"/>
-                      <w:lang w:eastAsia="nb-NO"/>
-                    </w:rPr>
-                    <w:t xml:space="preserve"> server</w:t>
+                    <w:t>Mariadb server</w:t>
                   </w:r>
                 </w:p>
               </w:tc>
@@ -13507,20 +12789,8 @@
                       <w:color w:val="7F7F7F"/>
                       <w:lang w:eastAsia="nb-NO"/>
                     </w:rPr>
-                    <w:t xml:space="preserve">Feilsøk og </w:t>
-                  </w:r>
-                  <w:proofErr w:type="spellStart"/>
-                  <w:r>
-                    <w:rPr>
-                      <w:rFonts w:ascii="Aptos Narrow" w:eastAsia="Times New Roman" w:hAnsi="Aptos Narrow" w:cs="Times New Roman"/>
-                      <w:i/>
-                      <w:iCs/>
-                      <w:color w:val="7F7F7F"/>
-                      <w:lang w:eastAsia="nb-NO"/>
-                    </w:rPr>
-                    <w:t>restart</w:t>
-                  </w:r>
-                  <w:proofErr w:type="spellEnd"/>
+                    <w:t>Feilsøk og restart</w:t>
+                  </w:r>
                 </w:p>
               </w:tc>
               <w:tc>
@@ -13590,7 +12860,6 @@
                       <w:lang w:eastAsia="nb-NO"/>
                     </w:rPr>
                   </w:pPr>
-                  <w:proofErr w:type="spellStart"/>
                   <w:r>
                     <w:rPr>
                       <w:rFonts w:ascii="Aptos Narrow" w:eastAsia="Times New Roman" w:hAnsi="Aptos Narrow" w:cs="Times New Roman"/>
@@ -13600,18 +12869,7 @@
                       <w:lang w:eastAsia="nb-NO"/>
                     </w:rPr>
                     <w:lastRenderedPageBreak/>
-                    <w:t>Mariadb</w:t>
-                  </w:r>
-                  <w:proofErr w:type="spellEnd"/>
-                  <w:r>
-                    <w:rPr>
-                      <w:rFonts w:ascii="Aptos Narrow" w:eastAsia="Times New Roman" w:hAnsi="Aptos Narrow" w:cs="Times New Roman"/>
-                      <w:color w:val="000000"/>
-                      <w:sz w:val="28"/>
-                      <w:szCs w:val="28"/>
-                      <w:lang w:eastAsia="nb-NO"/>
-                    </w:rPr>
-                    <w:t xml:space="preserve"> nettverk</w:t>
+                    <w:t>Mariadb nettverk</w:t>
                   </w:r>
                 </w:p>
               </w:tc>
@@ -14687,20 +13945,8 @@
                       <w:color w:val="7F7F7F"/>
                       <w:lang w:eastAsia="nb-NO"/>
                     </w:rPr>
-                    <w:t xml:space="preserve">Konfigurer </w:t>
-                  </w:r>
-                  <w:proofErr w:type="spellStart"/>
-                  <w:r>
-                    <w:rPr>
-                      <w:rFonts w:ascii="Aptos Narrow" w:eastAsia="Times New Roman" w:hAnsi="Aptos Narrow" w:cs="Times New Roman"/>
-                      <w:i/>
-                      <w:iCs/>
-                      <w:color w:val="7F7F7F"/>
-                      <w:lang w:eastAsia="nb-NO"/>
-                    </w:rPr>
-                    <w:t>ufw</w:t>
-                  </w:r>
-                  <w:proofErr w:type="spellEnd"/>
+                    <w:t>Konfigurer ufw</w:t>
+                  </w:r>
                 </w:p>
               </w:tc>
               <w:tc>
@@ -14930,20 +14176,8 @@
                       <w:color w:val="7F7F7F"/>
                       <w:lang w:eastAsia="nb-NO"/>
                     </w:rPr>
-                    <w:t xml:space="preserve">Sikre </w:t>
-                  </w:r>
-                  <w:proofErr w:type="spellStart"/>
-                  <w:r>
-                    <w:rPr>
-                      <w:rFonts w:ascii="Aptos Narrow" w:eastAsia="Times New Roman" w:hAnsi="Aptos Narrow" w:cs="Times New Roman"/>
-                      <w:i/>
-                      <w:iCs/>
-                      <w:color w:val="7F7F7F"/>
-                      <w:lang w:eastAsia="nb-NO"/>
-                    </w:rPr>
-                    <w:t>kabeller</w:t>
-                  </w:r>
-                  <w:proofErr w:type="spellEnd"/>
+                    <w:t>Sikre kabeller</w:t>
+                  </w:r>
                 </w:p>
               </w:tc>
               <w:tc>
@@ -15365,11 +14599,11 @@
             <w:pPr>
               <w:pStyle w:val="Overskrift2"/>
             </w:pPr>
-            <w:bookmarkStart w:id="19" w:name="_Toc166752396"/>
+            <w:bookmarkStart w:id="20" w:name="_Toc168395504"/>
             <w:r>
               <w:t>Egenevurdering</w:t>
             </w:r>
-            <w:bookmarkEnd w:id="19"/>
+            <w:bookmarkEnd w:id="20"/>
           </w:p>
         </w:tc>
         <w:tc>
@@ -15402,15 +14636,7 @@
               <w:t xml:space="preserve"> er fornøyd med løsningen. Uansett om </w:t>
             </w:r>
             <w:r>
-              <w:t xml:space="preserve">løsningen utvidet ikke den forrige løsningen mye, </w:t>
-            </w:r>
-            <w:proofErr w:type="spellStart"/>
-            <w:r>
-              <w:t>mer</w:t>
-            </w:r>
-            <w:proofErr w:type="spellEnd"/>
-            <w:r>
-              <w:t xml:space="preserve"> bare utseende-vis som var hovedfokuset </w:t>
+              <w:t xml:space="preserve">løsningen utvidet ikke den forrige løsningen mye, mer bare utseende-vis som var hovedfokuset </w:t>
             </w:r>
             <w:r>
               <w:t>i denne perioden. Et annet fokus var også i bedre og dynamisk databas</w:t>
@@ -15418,7 +14644,6 @@
             <w:r>
               <w:t xml:space="preserve">e som klarer å håndtere nye </w:t>
             </w:r>
-            <w:proofErr w:type="spellStart"/>
             <w:r>
               <w:rPr>
                 <w:i/>
@@ -15426,7 +14651,6 @@
               </w:rPr>
               <w:t>Items</w:t>
             </w:r>
-            <w:proofErr w:type="spellEnd"/>
             <w:r>
               <w:t xml:space="preserve"> eller o</w:t>
             </w:r>
@@ -15440,45 +14664,16 @@
               <w:t xml:space="preserve"> at jeg trenger ikke </w:t>
             </w:r>
             <w:r>
-              <w:t xml:space="preserve">en stor </w:t>
-            </w:r>
-            <w:proofErr w:type="spellStart"/>
-            <w:r>
-              <w:t>array-</w:t>
+              <w:t>en stor array-</w:t>
             </w:r>
             <w:r>
               <w:t>object</w:t>
             </w:r>
-            <w:proofErr w:type="spellEnd"/>
             <w:r>
               <w:t xml:space="preserve"> som forrige.</w:t>
             </w:r>
             <w:r>
-              <w:t xml:space="preserve"> Rett og slett, er denne </w:t>
-            </w:r>
-            <w:proofErr w:type="spellStart"/>
-            <w:r>
-              <w:t>lønsingen</w:t>
-            </w:r>
-            <w:proofErr w:type="spellEnd"/>
-            <w:r>
-              <w:t xml:space="preserve"> en versjon hvor </w:t>
-            </w:r>
-            <w:proofErr w:type="spellStart"/>
-            <w:r>
-              <w:t>biscuit</w:t>
-            </w:r>
-            <w:proofErr w:type="spellEnd"/>
-            <w:r>
-              <w:t xml:space="preserve"> </w:t>
-            </w:r>
-            <w:proofErr w:type="spellStart"/>
-            <w:r>
-              <w:t>clicker</w:t>
-            </w:r>
-            <w:proofErr w:type="spellEnd"/>
-            <w:r>
-              <w:t xml:space="preserve"> er mer dynamisk og mer kode-vennlig.</w:t>
+              <w:t xml:space="preserve"> Rett og slett, er denne lønsingen en versjon hvor biscuit clicker er mer dynamisk og mer kode-vennlig.</w:t>
             </w:r>
           </w:p>
           <w:p/>
@@ -15487,20 +14682,11 @@
               <w:t>Ja, hovedfokuset var utseende</w:t>
             </w:r>
             <w:r>
-              <w:t xml:space="preserve"> og UI. Jeg bruke </w:t>
-            </w:r>
-            <w:proofErr w:type="spellStart"/>
-            <w:r>
-              <w:t>Boostrap</w:t>
-            </w:r>
-            <w:proofErr w:type="spellEnd"/>
-            <w:r>
-              <w:t xml:space="preserve"> 5.3 for </w:t>
+              <w:t xml:space="preserve"> og UI. Jeg bruke Boostrap 5.3 for </w:t>
             </w:r>
             <w:r>
               <w:t xml:space="preserve">å enklere sette style og form på til ulike elementer. F.eks. </w:t>
             </w:r>
-            <w:proofErr w:type="spellStart"/>
             <w:r>
               <w:rPr>
                 <w:i/>
@@ -15508,41 +14694,15 @@
               </w:rPr>
               <w:t>Items</w:t>
             </w:r>
-            <w:proofErr w:type="spellEnd"/>
             <w:r>
               <w:t xml:space="preserve"> bruker </w:t>
             </w:r>
             <w:r>
-              <w:t>«</w:t>
-            </w:r>
-            <w:proofErr w:type="spellStart"/>
-            <w:r>
-              <w:t>card</w:t>
-            </w:r>
-            <w:proofErr w:type="spellEnd"/>
-            <w:r>
-              <w:t xml:space="preserve">» komponenten til </w:t>
-            </w:r>
-            <w:proofErr w:type="spellStart"/>
-            <w:r>
-              <w:t>Bootstrap</w:t>
-            </w:r>
-            <w:proofErr w:type="spellEnd"/>
-            <w:r>
-              <w:t>,</w:t>
-            </w:r>
-            <w:r>
-              <w:t xml:space="preserve"> </w:t>
-            </w:r>
-            <w:proofErr w:type="spellStart"/>
-            <w:r>
-              <w:t>feilmeldning</w:t>
-            </w:r>
-            <w:proofErr w:type="spellEnd"/>
-            <w:r>
-              <w:t xml:space="preserve"> (f.eks. ikke nok </w:t>
-            </w:r>
-            <w:proofErr w:type="spellStart"/>
+              <w:t>«card» komponenten til Bootstrap,</w:t>
+            </w:r>
+            <w:r>
+              <w:t xml:space="preserve"> feilmeldning (f.eks. ikke nok </w:t>
+            </w:r>
             <w:r>
               <w:rPr>
                 <w:i/>
@@ -15550,79 +14710,20 @@
               </w:rPr>
               <w:t>biscuits</w:t>
             </w:r>
-            <w:proofErr w:type="spellEnd"/>
-            <w:r>
-              <w:t xml:space="preserve"> til oppgradering) er «</w:t>
-            </w:r>
-            <w:proofErr w:type="spellStart"/>
-            <w:r>
-              <w:t>modual</w:t>
-            </w:r>
-            <w:proofErr w:type="spellEnd"/>
-            <w:r>
-              <w:t xml:space="preserve">» komponent til </w:t>
-            </w:r>
-            <w:proofErr w:type="spellStart"/>
-            <w:r>
-              <w:t>Bootstrap</w:t>
-            </w:r>
-            <w:proofErr w:type="spellEnd"/>
-            <w:r>
-              <w:t xml:space="preserve">, </w:t>
-            </w:r>
-            <w:proofErr w:type="spellStart"/>
-            <w:r>
-              <w:t>navbaren</w:t>
-            </w:r>
-            <w:proofErr w:type="spellEnd"/>
-            <w:r>
-              <w:t xml:space="preserve"> bruker «</w:t>
-            </w:r>
-            <w:proofErr w:type="spellStart"/>
-            <w:r>
-              <w:t>navbar</w:t>
-            </w:r>
-            <w:proofErr w:type="spellEnd"/>
-            <w:r>
-              <w:t xml:space="preserve">»-komponentene til </w:t>
-            </w:r>
-            <w:proofErr w:type="spellStart"/>
-            <w:r>
-              <w:t>Bootstrap</w:t>
-            </w:r>
-            <w:proofErr w:type="spellEnd"/>
-            <w:r>
-              <w:t xml:space="preserve"> og </w:t>
-            </w:r>
-            <w:r>
-              <w:t xml:space="preserve">alle andre elementer påvirket av </w:t>
-            </w:r>
-            <w:proofErr w:type="spellStart"/>
-            <w:r>
-              <w:t>bootstrap</w:t>
-            </w:r>
-            <w:proofErr w:type="spellEnd"/>
-            <w:r>
-              <w:t xml:space="preserve">. Sammen med egen CSS har jeg skapt en brand, nettside med sine </w:t>
-            </w:r>
-            <w:proofErr w:type="spellStart"/>
-            <w:r>
-              <w:t>eg</w:t>
-            </w:r>
-            <w:r>
-              <w:t>en</w:t>
-            </w:r>
-            <w:proofErr w:type="spellEnd"/>
-            <w:r>
-              <w:t xml:space="preserve"> font, </w:t>
-            </w:r>
-            <w:proofErr w:type="spellStart"/>
-            <w:r>
-              <w:t>animation</w:t>
-            </w:r>
-            <w:proofErr w:type="spellEnd"/>
-            <w:r>
-              <w:t xml:space="preserve">, </w:t>
+            <w:r>
+              <w:t xml:space="preserve"> til oppgradering) er «modual» komponent til Bootstrap</w:t>
+            </w:r>
+            <w:r>
+              <w:t xml:space="preserve">, navbaren bruker «navbar»-komponentene til Bootstrap og </w:t>
+            </w:r>
+            <w:r>
+              <w:t>alle andre elementer påvirket av bootstrap. Sammen med egen CSS har jeg skapt en brand, nettside med sine eg</w:t>
+            </w:r>
+            <w:r>
+              <w:t xml:space="preserve">en font, </w:t>
+            </w:r>
+            <w:r>
+              <w:t xml:space="preserve">animation, </w:t>
             </w:r>
             <w:r>
               <w:t>farger</w:t>
@@ -15634,42 +14735,13 @@
               <w:t xml:space="preserve"> og logo.</w:t>
             </w:r>
             <w:r>
-              <w:t xml:space="preserve"> Igjennom dette har jeg skapt en ekte levende brand som er </w:t>
-            </w:r>
-            <w:proofErr w:type="spellStart"/>
-            <w:r>
-              <w:t>Biscuit</w:t>
-            </w:r>
-            <w:proofErr w:type="spellEnd"/>
-            <w:r>
-              <w:t xml:space="preserve"> </w:t>
-            </w:r>
-            <w:proofErr w:type="spellStart"/>
-            <w:r>
-              <w:t>Clicker</w:t>
-            </w:r>
-            <w:proofErr w:type="spellEnd"/>
+              <w:t xml:space="preserve"> Igjennom dette har jeg skapt en ekte levende brand som er Biscuit Clicker</w:t>
+            </w:r>
             <w:r>
               <w:t>.</w:t>
             </w:r>
             <w:r>
-              <w:t xml:space="preserve"> Med gjenkjennelig logo, nettside, videoer og farger, som er unik og bare egnet seg til </w:t>
-            </w:r>
-            <w:proofErr w:type="spellStart"/>
-            <w:r>
-              <w:t>Biscuit</w:t>
-            </w:r>
-            <w:proofErr w:type="spellEnd"/>
-            <w:r>
-              <w:t xml:space="preserve"> </w:t>
-            </w:r>
-            <w:proofErr w:type="spellStart"/>
-            <w:r>
-              <w:t>Clicker</w:t>
-            </w:r>
-            <w:proofErr w:type="spellEnd"/>
-            <w:r>
-              <w:t>.</w:t>
+              <w:t xml:space="preserve"> Med gjenkjennelig logo, nettside, videoer og farger, som er unik og bare egnet seg til Biscuit Clicker.</w:t>
             </w:r>
           </w:p>
           <w:p/>
@@ -15680,25 +14752,8 @@
               </w:rPr>
             </w:pPr>
             <w:r>
-              <w:t xml:space="preserve">En annen fokus var </w:t>
-            </w:r>
-            <w:proofErr w:type="spellStart"/>
-            <w:r>
-              <w:t>backended</w:t>
-            </w:r>
-            <w:proofErr w:type="spellEnd"/>
-            <w:r>
-              <w:t xml:space="preserve">, </w:t>
-            </w:r>
-            <w:proofErr w:type="spellStart"/>
-            <w:r>
-              <w:t>nemling</w:t>
-            </w:r>
-            <w:proofErr w:type="spellEnd"/>
-            <w:r>
-              <w:t xml:space="preserve"> databasen. Før hadde jeg veldig statisk database som funker bare med et sett av oppgraderinger og </w:t>
-            </w:r>
-            <w:proofErr w:type="spellStart"/>
+              <w:t xml:space="preserve">En annen fokus var backended, nemling databasen. Før hadde jeg veldig statisk database som funker bare med et sett av oppgraderinger og </w:t>
+            </w:r>
             <w:r>
               <w:rPr>
                 <w:i/>
@@ -15706,19 +14761,9 @@
               </w:rPr>
               <w:t>items</w:t>
             </w:r>
-            <w:proofErr w:type="spellEnd"/>
-            <w:r>
-              <w:t xml:space="preserve">, som gjør det vanskelig til videre </w:t>
-            </w:r>
-            <w:proofErr w:type="spellStart"/>
-            <w:r>
-              <w:t>utviklting</w:t>
-            </w:r>
-            <w:proofErr w:type="spellEnd"/>
-            <w:r>
-              <w:t xml:space="preserve">. Hvis jeg skal legge til en ny oppgradering eller </w:t>
-            </w:r>
-            <w:proofErr w:type="spellStart"/>
+            <w:r>
+              <w:t xml:space="preserve">, som gjør det vanskelig til videre utviklting. Hvis jeg skal legge til en ny oppgradering eller </w:t>
+            </w:r>
             <w:r>
               <w:rPr>
                 <w:i/>
@@ -15726,20 +14771,11 @@
               </w:rPr>
               <w:t>items</w:t>
             </w:r>
-            <w:proofErr w:type="spellEnd"/>
             <w:r>
               <w:t xml:space="preserve"> må jeg gjøre store endringer til både databasen og PHP. </w:t>
             </w:r>
             <w:r>
-              <w:t xml:space="preserve">For å </w:t>
-            </w:r>
-            <w:proofErr w:type="spellStart"/>
-            <w:r>
-              <w:t>utviktle</w:t>
-            </w:r>
-            <w:proofErr w:type="spellEnd"/>
-            <w:r>
-              <w:t xml:space="preserve"> løsningen har jeg lagd en mange-til-mange database hvor </w:t>
+              <w:t xml:space="preserve">For å utviktle løsningen har jeg lagd en mange-til-mange database hvor </w:t>
             </w:r>
             <w:r>
               <w:t>inneholder id-en til en oppgradering</w:t>
@@ -15747,7 +14783,6 @@
             <w:r>
               <w:t>/</w:t>
             </w:r>
-            <w:proofErr w:type="spellStart"/>
             <w:r>
               <w:rPr>
                 <w:i/>
@@ -15755,39 +14790,22 @@
               </w:rPr>
               <w:t>items</w:t>
             </w:r>
-            <w:proofErr w:type="spellEnd"/>
             <w:r>
               <w:t xml:space="preserve"> og en id til en bruker + </w:t>
             </w:r>
             <w:r>
-              <w:t>antall/</w:t>
-            </w:r>
-            <w:proofErr w:type="spellStart"/>
-            <w:r>
-              <w:t>boolean</w:t>
-            </w:r>
-            <w:proofErr w:type="spellEnd"/>
-            <w:r>
+              <w:t>antall/boolean value.</w:t>
+            </w:r>
+            <w:r>
+              <w:rPr>
+                <w:lang w:val="en-GB"/>
+              </w:rPr>
               <w:t xml:space="preserve"> </w:t>
             </w:r>
-            <w:proofErr w:type="spellStart"/>
-            <w:r>
-              <w:t>value</w:t>
-            </w:r>
-            <w:proofErr w:type="spellEnd"/>
-            <w:r>
-              <w:t>.</w:t>
-            </w:r>
             <w:r>
               <w:rPr>
                 <w:lang w:val="en-GB"/>
               </w:rPr>
-              <w:t xml:space="preserve"> </w:t>
-            </w:r>
-            <w:r>
-              <w:rPr>
-                <w:lang w:val="en-GB"/>
-              </w:rPr>
               <w:t xml:space="preserve">Dette </w:t>
             </w:r>
             <w:r>
@@ -15808,7 +14826,6 @@
             <w:r>
               <w:t xml:space="preserve"> i to forskjellige tabeller som gjør det lettere å legge til en ny </w:t>
             </w:r>
-            <w:proofErr w:type="spellStart"/>
             <w:r>
               <w:rPr>
                 <w:i/>
@@ -15816,7 +14833,6 @@
               </w:rPr>
               <w:t>items</w:t>
             </w:r>
-            <w:proofErr w:type="spellEnd"/>
             <w:r>
               <w:t xml:space="preserve"> og oppgradering.</w:t>
             </w:r>
@@ -15830,37 +14846,8 @@
               <w:rPr>
                 <w:rFonts w:cstheme="minorHAnsi"/>
               </w:rPr>
-              <w:t xml:space="preserve">Vi har 5 forskjellige triggers. Den første </w:t>
-            </w:r>
-            <w:proofErr w:type="spellStart"/>
-            <w:r>
-              <w:rPr>
-                <w:rFonts w:cstheme="minorHAnsi"/>
-              </w:rPr>
-              <w:t>autmatisk</w:t>
-            </w:r>
-            <w:proofErr w:type="spellEnd"/>
-            <w:r>
-              <w:rPr>
-                <w:rFonts w:cstheme="minorHAnsi"/>
-              </w:rPr>
-              <w:t xml:space="preserve"> lager en rad i </w:t>
-            </w:r>
-            <w:proofErr w:type="spellStart"/>
-            <w:r>
-              <w:rPr>
-                <w:rFonts w:cstheme="minorHAnsi"/>
-              </w:rPr>
-              <w:t>Biscuit_progress</w:t>
-            </w:r>
-            <w:proofErr w:type="spellEnd"/>
-            <w:r>
-              <w:rPr>
-                <w:rFonts w:cstheme="minorHAnsi"/>
-              </w:rPr>
-              <w:t xml:space="preserve">-tabellen når en ny bruker har lagt til. De to andre er en som leger til en ny rad til brukere hvis en ny oppgradering kommer og visa versa. De to andre samme med oppgraderingene, men for </w:t>
-            </w:r>
-            <w:proofErr w:type="spellStart"/>
+              <w:t xml:space="preserve">Vi har 5 forskjellige triggers. Den første autmatisk lager en rad i Biscuit_progress-tabellen når en ny bruker har lagt til. De to andre er en som leger til en ny rad til brukere hvis en ny oppgradering kommer og visa versa. De to andre samme med oppgraderingene, men for </w:t>
+            </w:r>
             <w:r>
               <w:rPr>
                 <w:rFonts w:cstheme="minorHAnsi"/>
@@ -15869,94 +14856,42 @@
               </w:rPr>
               <w:t>Items</w:t>
             </w:r>
-            <w:proofErr w:type="spellEnd"/>
             <w:r>
               <w:rPr>
                 <w:rFonts w:cstheme="minorHAnsi"/>
               </w:rPr>
-              <w:t xml:space="preserve">. Vi har også dedikerte bruker med spesielle tilganger for å øke sikkerhetsproblemer med </w:t>
-            </w:r>
-            <w:proofErr w:type="spellStart"/>
+              <w:t xml:space="preserve">. Vi har også dedikerte bruker med spesielle tilganger for å øke sikkerhetsproblemer med root. Gjennom source og mysql er dette mulig. </w:t>
+            </w:r>
             <w:r>
               <w:rPr>
                 <w:rFonts w:cstheme="minorHAnsi"/>
               </w:rPr>
-              <w:t>root</w:t>
-            </w:r>
-            <w:proofErr w:type="spellEnd"/>
+              <w:t>Slik</w:t>
+            </w:r>
             <w:r>
               <w:rPr>
                 <w:rFonts w:cstheme="minorHAnsi"/>
               </w:rPr>
-              <w:t xml:space="preserve">. Gjennom </w:t>
-            </w:r>
-            <w:proofErr w:type="spellStart"/>
+              <w:t xml:space="preserve"> har jeg 200 linjer mindre kode i javascript</w:t>
+            </w:r>
             <w:r>
               <w:rPr>
                 <w:rFonts w:cstheme="minorHAnsi"/>
               </w:rPr>
-              <w:t>source</w:t>
-            </w:r>
-            <w:proofErr w:type="spellEnd"/>
+              <w:t>, slipper å kode me</w:t>
+            </w:r>
             <w:r>
               <w:rPr>
                 <w:rFonts w:cstheme="minorHAnsi"/>
               </w:rPr>
-              <w:t xml:space="preserve"> og </w:t>
-            </w:r>
-            <w:proofErr w:type="spellStart"/>
+              <w:t>r</w:t>
+            </w:r>
             <w:r>
               <w:rPr>
                 <w:rFonts w:cstheme="minorHAnsi"/>
               </w:rPr>
-              <w:t>mysql</w:t>
-            </w:r>
-            <w:proofErr w:type="spellEnd"/>
-            <w:r>
-              <w:rPr>
-                <w:rFonts w:cstheme="minorHAnsi"/>
-              </w:rPr>
-              <w:t xml:space="preserve"> er dette mulig. </w:t>
-            </w:r>
-            <w:r>
-              <w:rPr>
-                <w:rFonts w:cstheme="minorHAnsi"/>
-              </w:rPr>
-              <w:t>Slik</w:t>
-            </w:r>
-            <w:r>
-              <w:rPr>
-                <w:rFonts w:cstheme="minorHAnsi"/>
-              </w:rPr>
-              <w:t xml:space="preserve"> har jeg 200 linjer mindre kode i </w:t>
-            </w:r>
-            <w:proofErr w:type="spellStart"/>
-            <w:r>
-              <w:rPr>
-                <w:rFonts w:cstheme="minorHAnsi"/>
-              </w:rPr>
-              <w:t>javascript</w:t>
-            </w:r>
-            <w:proofErr w:type="spellEnd"/>
-            <w:r>
-              <w:rPr>
-                <w:rFonts w:cstheme="minorHAnsi"/>
-              </w:rPr>
-              <w:t>, slipper å kode me</w:t>
-            </w:r>
-            <w:r>
-              <w:rPr>
-                <w:rFonts w:cstheme="minorHAnsi"/>
-              </w:rPr>
-              <w:t>r</w:t>
-            </w:r>
-            <w:r>
-              <w:rPr>
-                <w:rFonts w:cstheme="minorHAnsi"/>
-              </w:rPr>
               <w:t xml:space="preserve"> PHP og gjør nettsiden lett for nye oppdateringer og </w:t>
             </w:r>
-            <w:proofErr w:type="spellStart"/>
             <w:r>
               <w:rPr>
                 <w:rFonts w:cstheme="minorHAnsi"/>
@@ -15965,7 +14900,6 @@
               </w:rPr>
               <w:t>items</w:t>
             </w:r>
-            <w:proofErr w:type="spellEnd"/>
             <w:r>
               <w:rPr>
                 <w:rFonts w:cstheme="minorHAnsi"/>
@@ -15997,34 +14931,10 @@
               <w:t xml:space="preserve"> </w:t>
             </w:r>
             <w:r>
-              <w:t>Du kan endre valget på «</w:t>
-            </w:r>
-            <w:proofErr w:type="spellStart"/>
-            <w:r>
-              <w:t>user</w:t>
-            </w:r>
-            <w:proofErr w:type="spellEnd"/>
-            <w:r>
-              <w:t>-settings»</w:t>
-            </w:r>
-            <w:r>
-              <w:t xml:space="preserve">. Den bruker en </w:t>
-            </w:r>
-            <w:proofErr w:type="spellStart"/>
-            <w:r>
-              <w:t>javascript</w:t>
-            </w:r>
-            <w:proofErr w:type="spellEnd"/>
-            <w:r>
-              <w:t xml:space="preserve"> intervall </w:t>
-            </w:r>
-            <w:proofErr w:type="spellStart"/>
-            <w:r>
-              <w:t>function</w:t>
-            </w:r>
-            <w:proofErr w:type="spellEnd"/>
-            <w:r>
-              <w:t xml:space="preserve"> som skjer hvert 5 minutt og automatisk sender data t</w:t>
+              <w:t>Du kan endre valget på «user-settings»</w:t>
+            </w:r>
+            <w:r>
+              <w:t>. Den bruker en javascript intervall function som skjer hvert 5 minutt og automatisk sender data t</w:t>
             </w:r>
             <w:r>
               <w:t>il databasen.</w:t>
@@ -16038,29 +14948,11 @@
               <w:br/>
               <w:t xml:space="preserve">Det andre jeg kunne ha gjort er kanskje musikk, lydeffekter, </w:t>
             </w:r>
-            <w:proofErr w:type="spellStart"/>
-            <w:r>
-              <w:t>leaderboard</w:t>
-            </w:r>
-            <w:proofErr w:type="spellEnd"/>
-            <w:r>
-              <w:t xml:space="preserve">, </w:t>
-            </w:r>
-            <w:proofErr w:type="spellStart"/>
-            <w:r>
-              <w:t>achivements</w:t>
-            </w:r>
-            <w:proofErr w:type="spellEnd"/>
-            <w:r>
-              <w:t xml:space="preserve"> eller/og </w:t>
-            </w:r>
-            <w:proofErr w:type="spellStart"/>
-            <w:r>
-              <w:t>events</w:t>
-            </w:r>
-            <w:proofErr w:type="spellEnd"/>
-            <w:r>
-              <w:t>.</w:t>
+            <w:r>
+              <w:t xml:space="preserve">leaderboard, achivements eller/og </w:t>
+            </w:r>
+            <w:r>
+              <w:t>events.</w:t>
             </w:r>
           </w:p>
           <w:p/>
@@ -16108,31 +15000,10 @@
               <w:t xml:space="preserve"> vakkert</w:t>
             </w:r>
             <w:r>
-              <w:t xml:space="preserve"> gjennom </w:t>
-            </w:r>
-            <w:proofErr w:type="spellStart"/>
-            <w:r>
-              <w:t>bootstrap</w:t>
-            </w:r>
-            <w:proofErr w:type="spellEnd"/>
-            <w:r>
-              <w:t xml:space="preserve"> 5.3, </w:t>
-            </w:r>
-            <w:proofErr w:type="spellStart"/>
-            <w:r>
-              <w:t>animation</w:t>
-            </w:r>
-            <w:proofErr w:type="spellEnd"/>
-            <w:r>
-              <w:t xml:space="preserve">, og andre CSS-elementer. </w:t>
-            </w:r>
-            <w:proofErr w:type="spellStart"/>
-            <w:r>
-              <w:t>Backended</w:t>
-            </w:r>
-            <w:proofErr w:type="spellEnd"/>
-            <w:r>
-              <w:t xml:space="preserve"> er bedre opprustet til videre utviklin</w:t>
+              <w:t xml:space="preserve"> gjennom bootstrap 5.3, animation</w:t>
+            </w:r>
+            <w:r>
+              <w:t>, og andre CSS-elementer. Backended er bedre opprustet til videre utviklin</w:t>
             </w:r>
             <w:r>
               <w:t>g. Til slutt gir automatisk lagring en bedre opplevelse til brukeren.</w:t>
@@ -16257,7 +15128,7 @@
                 <w:lang w:bidi="nb-NO"/>
               </w:rPr>
             </w:pPr>
-            <w:bookmarkStart w:id="20" w:name="_Toc166752397"/>
+            <w:bookmarkStart w:id="21" w:name="_Toc168395505"/>
             <w:r>
               <w:rPr>
                 <w:noProof/>
@@ -16265,7 +15136,7 @@
               </w:rPr>
               <w:t>Brukerstøtte</w:t>
             </w:r>
-            <w:bookmarkEnd w:id="20"/>
+            <w:bookmarkEnd w:id="21"/>
           </w:p>
         </w:tc>
         <w:tc>
@@ -16325,7 +15196,7 @@
                 <w:color w:val="auto"/>
               </w:rPr>
             </w:pPr>
-            <w:hyperlink r:id="rId24" w:history="1">
+            <w:hyperlink r:id="rId25" w:history="1">
               <w:r>
                 <w:rPr>
                   <w:rStyle w:val="Hyperkobling"/>
@@ -16352,7 +15223,7 @@
                 <w:color w:val="auto"/>
               </w:rPr>
             </w:pPr>
-            <w:hyperlink r:id="rId25" w:history="1">
+            <w:hyperlink r:id="rId26" w:history="1">
               <w:r>
                 <w:rPr>
                   <w:rStyle w:val="Hyperkobling"/>
@@ -16379,8 +15250,7 @@
                 <w:color w:val="auto"/>
               </w:rPr>
             </w:pPr>
-            <w:hyperlink r:id="rId26" w:history="1">
-              <w:proofErr w:type="spellStart"/>
+            <w:hyperlink r:id="rId27" w:history="1">
               <w:r>
                 <w:rPr>
                   <w:rStyle w:val="Hyperkobling"/>
@@ -16400,7 +15270,6 @@
               </w:rPr>
               <w:t>n</w:t>
             </w:r>
-            <w:proofErr w:type="spellEnd"/>
             <w:r>
               <w:rPr>
                 <w:color w:val="auto"/>
@@ -16437,11 +15306,11 @@
             <w:pPr>
               <w:pStyle w:val="Overskrift3"/>
             </w:pPr>
-            <w:bookmarkStart w:id="21" w:name="_Toc166752398"/>
+            <w:bookmarkStart w:id="22" w:name="_Toc168395506"/>
             <w:r>
               <w:t>Brukergrensesnitt</w:t>
             </w:r>
-            <w:bookmarkEnd w:id="21"/>
+            <w:bookmarkEnd w:id="22"/>
           </w:p>
           <w:p>
             <w:r>
@@ -16501,13 +15370,8 @@
                 <w:numId w:val="27"/>
               </w:numPr>
             </w:pPr>
-            <w:proofErr w:type="gramStart"/>
-            <w:r>
-              <w:t>Klikk</w:t>
-            </w:r>
-            <w:proofErr w:type="gramEnd"/>
-            <w:r>
-              <w:t xml:space="preserve"> effekt på kjeksen</w:t>
+            <w:r>
+              <w:t>Klikk effekt på kjeksen</w:t>
             </w:r>
           </w:p>
           <w:p>
@@ -16521,32 +15385,15 @@
             <w:r>
               <w:t xml:space="preserve">Oppgraderingen inneholder antall, prisen og hvor mye </w:t>
             </w:r>
-            <w:proofErr w:type="spellStart"/>
             <w:r>
               <w:rPr>
                 <w:i/>
                 <w:iCs/>
               </w:rPr>
-              <w:t>Biscuits</w:t>
-            </w:r>
-            <w:proofErr w:type="spellEnd"/>
-            <w:r>
-              <w:rPr>
-                <w:i/>
-                <w:iCs/>
-              </w:rPr>
-              <w:t xml:space="preserve"> </w:t>
-            </w:r>
-            <w:r>
-              <w:t xml:space="preserve">per </w:t>
-            </w:r>
-            <w:proofErr w:type="spellStart"/>
-            <w:r>
-              <w:t>second</w:t>
-            </w:r>
-            <w:proofErr w:type="spellEnd"/>
-            <w:r>
-              <w:t xml:space="preserve"> blir lagd til</w:t>
+              <w:t xml:space="preserve">Biscuits </w:t>
+            </w:r>
+            <w:r>
+              <w:t>per second blir lagd til</w:t>
             </w:r>
           </w:p>
           <w:p>
@@ -16558,23 +15405,7 @@
               </w:numPr>
             </w:pPr>
             <w:r>
-              <w:t xml:space="preserve">Oppgraderinger som </w:t>
-            </w:r>
-            <w:proofErr w:type="spellStart"/>
-            <w:r>
-              <w:t>overflower</w:t>
-            </w:r>
-            <w:proofErr w:type="spellEnd"/>
-            <w:r>
-              <w:t xml:space="preserve"> er i blir </w:t>
-            </w:r>
-            <w:proofErr w:type="spellStart"/>
-            <w:r>
-              <w:t>scroll</w:t>
-            </w:r>
-            <w:proofErr w:type="spellEnd"/>
-            <w:r>
-              <w:t>.</w:t>
+              <w:t>Oppgraderinger som overflower er i blir scroll.</w:t>
             </w:r>
           </w:p>
           <w:p>
@@ -16585,18 +15416,12 @@
                 <w:numId w:val="27"/>
               </w:numPr>
             </w:pPr>
-            <w:proofErr w:type="spellStart"/>
-            <w:r>
-              <w:t>Modual</w:t>
-            </w:r>
-            <w:proofErr w:type="spellEnd"/>
-            <w:r>
-              <w:t xml:space="preserve"> kommer frem når </w:t>
+            <w:r>
+              <w:t xml:space="preserve">Modual kommer frem når </w:t>
             </w:r>
             <w:r>
               <w:t xml:space="preserve">du har ikke nok </w:t>
             </w:r>
-            <w:proofErr w:type="spellStart"/>
             <w:r>
               <w:rPr>
                 <w:i/>
@@ -16604,7 +15429,6 @@
               </w:rPr>
               <w:t>biscuits</w:t>
             </w:r>
-            <w:proofErr w:type="spellEnd"/>
           </w:p>
           <w:p>
             <w:pPr>
@@ -16632,14 +15456,7 @@
             </w:pPr>
             <w:r>
               <w:tab/>
-            </w:r>
-            <w:proofErr w:type="spellStart"/>
-            <w:r>
-              <w:t>Navigations</w:t>
-            </w:r>
-            <w:proofErr w:type="spellEnd"/>
-            <w:r>
-              <w:t xml:space="preserve"> video</w:t>
+              <w:t>Navigations video</w:t>
             </w:r>
           </w:p>
           <w:p>
@@ -16726,13 +15543,8 @@
               </w:numPr>
             </w:pPr>
             <w:r>
-              <w:t xml:space="preserve">Font-størrelser skiller ut overskrifter og </w:t>
-            </w:r>
-            <w:proofErr w:type="spellStart"/>
-            <w:r>
-              <w:t>text</w:t>
-            </w:r>
-            <w:proofErr w:type="spellEnd"/>
+              <w:t>Font-størrelser skiller ut overskrifter og text</w:t>
+            </w:r>
           </w:p>
           <w:p>
             <w:pPr>
@@ -16743,23 +15555,7 @@
               </w:numPr>
             </w:pPr>
             <w:r>
-              <w:t xml:space="preserve">Buy </w:t>
-            </w:r>
-            <w:proofErr w:type="spellStart"/>
-            <w:r>
-              <w:t>mystery</w:t>
-            </w:r>
-            <w:proofErr w:type="spellEnd"/>
-            <w:r>
-              <w:t xml:space="preserve"> </w:t>
-            </w:r>
-            <w:proofErr w:type="spellStart"/>
-            <w:r>
-              <w:t>box</w:t>
-            </w:r>
-            <w:proofErr w:type="spellEnd"/>
-            <w:r>
-              <w:t xml:space="preserve"> animasjon </w:t>
+              <w:t xml:space="preserve">Buy mystery box animasjon </w:t>
             </w:r>
           </w:p>
           <w:p>
@@ -16771,21 +15567,8 @@
               </w:numPr>
             </w:pPr>
             <w:r>
-              <w:t xml:space="preserve">Hvis du har ingen </w:t>
-            </w:r>
-            <w:proofErr w:type="spellStart"/>
-            <w:r>
-              <w:t>items</w:t>
-            </w:r>
-            <w:proofErr w:type="spellEnd"/>
-            <w:r>
-              <w:t xml:space="preserve"> vil de komme en </w:t>
-            </w:r>
-            <w:proofErr w:type="spellStart"/>
-            <w:r>
-              <w:t>meldning</w:t>
-            </w:r>
-            <w:proofErr w:type="spellEnd"/>
+              <w:t>Hvis du har ingen items vil de komme en meldning</w:t>
+            </w:r>
           </w:p>
           <w:p>
             <w:pPr>
@@ -16820,13 +15603,8 @@
               </w:numPr>
             </w:pPr>
             <w:r>
-              <w:t xml:space="preserve">Ber om logg inn til tjenester og faner hvor du trenger </w:t>
-            </w:r>
-            <w:proofErr w:type="spellStart"/>
-            <w:r>
-              <w:t>login</w:t>
-            </w:r>
-            <w:proofErr w:type="spellEnd"/>
+              <w:t>Ber om logg inn til tjenester og faner hvor du trenger login</w:t>
+            </w:r>
           </w:p>
           <w:p>
             <w:pPr>
@@ -16836,27 +15614,9 @@
                 <w:numId w:val="27"/>
               </w:numPr>
             </w:pPr>
-            <w:proofErr w:type="spellStart"/>
-            <w:r>
-              <w:t>Meldninger</w:t>
-            </w:r>
-            <w:proofErr w:type="spellEnd"/>
-            <w:r>
-              <w:t xml:space="preserve"> angående innlogginger og andre sett, kan slås av gjennom </w:t>
-            </w:r>
-            <w:proofErr w:type="gramStart"/>
-            <w:r>
-              <w:t>nettleser</w:t>
-            </w:r>
-            <w:proofErr w:type="gramEnd"/>
-            <w:r>
-              <w:t xml:space="preserve"> men spiller ikke så mye </w:t>
-            </w:r>
-            <w:proofErr w:type="spellStart"/>
-            <w:r>
-              <w:t>role</w:t>
-            </w:r>
-            <w:proofErr w:type="spellEnd"/>
+            <w:r>
+              <w:t>Meldninger angående innlogginger og andre sett, kan slås av gjennom nettleser men spiller ikke så mye role</w:t>
+            </w:r>
           </w:p>
           <w:p>
             <w:pPr>
@@ -16870,13 +15630,8 @@
               <w:t>Stats meny for å s</w:t>
             </w:r>
             <w:r>
-              <w:t xml:space="preserve">e dine </w:t>
-            </w:r>
-            <w:proofErr w:type="gramStart"/>
-            <w:r>
-              <w:t>stats :p</w:t>
-            </w:r>
-            <w:proofErr w:type="gramEnd"/>
+              <w:t>e dine stats :p</w:t>
+            </w:r>
           </w:p>
           <w:p>
             <w:pPr>
@@ -16904,13 +15659,8 @@
                 <w:numId w:val="27"/>
               </w:numPr>
             </w:pPr>
-            <w:proofErr w:type="spellStart"/>
-            <w:r>
-              <w:t>Skiftenede</w:t>
-            </w:r>
-            <w:proofErr w:type="spellEnd"/>
-            <w:r>
-              <w:t xml:space="preserve"> knapper avhengig av innlogging eller ikke</w:t>
+            <w:r>
+              <w:t>Skiftenede knapper avhengig av innlogging eller ikke</w:t>
             </w:r>
           </w:p>
           <w:p>
@@ -16946,23 +15696,7 @@
               </w:numPr>
             </w:pPr>
             <w:r>
-              <w:t xml:space="preserve">3d modell av </w:t>
-            </w:r>
-            <w:proofErr w:type="spellStart"/>
-            <w:r>
-              <w:t>biscuit</w:t>
-            </w:r>
-            <w:proofErr w:type="spellEnd"/>
-            <w:r>
-              <w:t xml:space="preserve"> </w:t>
-            </w:r>
-            <w:proofErr w:type="spellStart"/>
-            <w:r>
-              <w:t>clicker</w:t>
-            </w:r>
-            <w:proofErr w:type="spellEnd"/>
-            <w:r>
-              <w:t xml:space="preserve"> for å gi </w:t>
+              <w:t xml:space="preserve">3d modell av biscuit clicker for å gi </w:t>
             </w:r>
             <w:r>
               <w:t>en bedre velkommens følelse.</w:t>
@@ -16985,15 +15719,7 @@
               <w:tab/>
             </w:r>
             <w:r>
-              <w:t xml:space="preserve">Gir nettsiden er </w:t>
-            </w:r>
-            <w:proofErr w:type="spellStart"/>
-            <w:r>
-              <w:t>modern</w:t>
-            </w:r>
-            <w:proofErr w:type="spellEnd"/>
-            <w:r>
-              <w:t xml:space="preserve"> følelse</w:t>
+              <w:t>Gir nettsiden er modern følelse</w:t>
             </w:r>
           </w:p>
           <w:p>
@@ -17005,15 +15731,7 @@
               </w:numPr>
             </w:pPr>
             <w:r>
-              <w:t xml:space="preserve">Enkel </w:t>
-            </w:r>
-            <w:proofErr w:type="spellStart"/>
-            <w:r>
-              <w:t>navbar</w:t>
-            </w:r>
-            <w:proofErr w:type="spellEnd"/>
-            <w:r>
-              <w:t xml:space="preserve"> til navigasjon av nettside</w:t>
+              <w:t>Enkel navbar til navigasjon av nettside</w:t>
             </w:r>
           </w:p>
           <w:p>
@@ -21936,13 +20654,16 @@
   <w:rsids>
     <w:rsidRoot w:val="00642FDA"/>
     <w:rsid w:val="000D2230"/>
+    <w:rsid w:val="001002EB"/>
     <w:rsid w:val="0013053C"/>
     <w:rsid w:val="00157819"/>
     <w:rsid w:val="001B2B0E"/>
     <w:rsid w:val="00274C72"/>
     <w:rsid w:val="002767B7"/>
+    <w:rsid w:val="00293C79"/>
     <w:rsid w:val="00324E98"/>
     <w:rsid w:val="003B096F"/>
+    <w:rsid w:val="00430B05"/>
     <w:rsid w:val="00495AC7"/>
     <w:rsid w:val="005A6471"/>
     <w:rsid w:val="005F2A88"/>
@@ -21956,6 +20677,7 @@
     <w:rsid w:val="008F3C66"/>
     <w:rsid w:val="009E6ED6"/>
     <w:rsid w:val="00B83B61"/>
+    <w:rsid w:val="00BE4FCE"/>
     <w:rsid w:val="00BF5CAB"/>
     <w:rsid w:val="00CF378D"/>
     <w:rsid w:val="00DB7F36"/>

</xml_diff>

<commit_message>
Added hash Sha256 or something
</commit_message>
<xml_diff>
--- a/Dokumenter/Filler/Projesktrapport.docx
+++ b/Dokumenter/Filler/Projesktrapport.docx
@@ -20671,9 +20671,11 @@
     <w:rsid w:val="007428E0"/>
     <w:rsid w:val="007B4F5C"/>
     <w:rsid w:val="008130AF"/>
+    <w:rsid w:val="00813D33"/>
     <w:rsid w:val="0081500D"/>
     <w:rsid w:val="00860C97"/>
     <w:rsid w:val="008C799C"/>
+    <w:rsid w:val="008F2602"/>
     <w:rsid w:val="008F3C66"/>
     <w:rsid w:val="009E6ED6"/>
     <w:rsid w:val="00B83B61"/>
@@ -21640,6 +21642,15 @@
 </file>
 
 <file path=customXml/item1.xml><?xml version="1.0" encoding="utf-8"?>
+<?mso-contentType ?>
+<FormTemplates xmlns="http://schemas.microsoft.com/sharepoint/v3/contenttype/forms">
+  <Display>DocumentLibraryForm</Display>
+  <Edit>DocumentLibraryForm</Edit>
+  <New>DocumentLibraryForm</New>
+</FormTemplates>
+</file>
+
+<file path=customXml/item2.xml><?xml version="1.0" encoding="utf-8"?>
 <p:properties xmlns:p="http://schemas.microsoft.com/office/2006/metadata/properties" xmlns:xsi="http://www.w3.org/2001/XMLSchema-instance" xmlns:pc="http://schemas.microsoft.com/office/infopath/2007/PartnerControls">
   <documentManagement>
     <Status xmlns="71af3243-3dd4-4a8d-8c0d-dd76da1f02a5">Not started</Status>
@@ -21648,20 +21659,7 @@
 </p:properties>
 </file>
 
-<file path=customXml/item2.xml><?xml version="1.0" encoding="utf-8"?>
-<?mso-contentType ?>
-<FormTemplates xmlns="http://schemas.microsoft.com/sharepoint/v3/contenttype/forms">
-  <Display>DocumentLibraryForm</Display>
-  <Edit>DocumentLibraryForm</Edit>
-  <New>DocumentLibraryForm</New>
-</FormTemplates>
-</file>
-
 <file path=customXml/item3.xml><?xml version="1.0" encoding="utf-8"?>
-<b:Sources xmlns:b="http://schemas.openxmlformats.org/officeDocument/2006/bibliography" xmlns="http://schemas.openxmlformats.org/officeDocument/2006/bibliography" SelectedStyle="\APASixthEditionOfficeOnline.xsl" StyleName="APA" Version="6"/>
-</file>
-
-<file path=customXml/item4.xml><?xml version="1.0" encoding="utf-8"?>
 <ct:contentTypeSchema xmlns:ct="http://schemas.microsoft.com/office/2006/metadata/contentType" xmlns:ma="http://schemas.microsoft.com/office/2006/metadata/properties/metaAttributes" ct:_="" ma:_="" ma:contentTypeName="Document" ma:contentTypeID="0x01010079F111ED35F8CC479449609E8A0923A6" ma:contentTypeVersion="12" ma:contentTypeDescription="Create a new document." ma:contentTypeScope="" ma:versionID="426e97fa315356fffbdcd9876fe988c2">
   <xsd:schema xmlns:xsd="http://www.w3.org/2001/XMLSchema" xmlns:xs="http://www.w3.org/2001/XMLSchema" xmlns:p="http://schemas.microsoft.com/office/2006/metadata/properties" xmlns:ns2="71af3243-3dd4-4a8d-8c0d-dd76da1f02a5" xmlns:ns3="16c05727-aa75-4e4a-9b5f-8a80a1165891" targetNamespace="http://schemas.microsoft.com/office/2006/metadata/properties" ma:root="true" ma:fieldsID="14b8f0def80e6d70ce3def20c90759ae" ns2:_="" ns3:_="">
     <xsd:import namespace="71af3243-3dd4-4a8d-8c0d-dd76da1f02a5"/>
@@ -21882,7 +21880,19 @@
 </ct:contentTypeSchema>
 </file>
 
+<file path=customXml/item4.xml><?xml version="1.0" encoding="utf-8"?>
+<b:Sources xmlns:b="http://schemas.openxmlformats.org/officeDocument/2006/bibliography" xmlns="http://schemas.openxmlformats.org/officeDocument/2006/bibliography" SelectedStyle="\APASixthEditionOfficeOnline.xsl" StyleName="APA" Version="6"/>
+</file>
+
 <file path=customXml/itemProps1.xml><?xml version="1.0" encoding="utf-8"?>
+<ds:datastoreItem xmlns:ds="http://schemas.openxmlformats.org/officeDocument/2006/customXml" ds:itemID="{5D56AAF0-D252-4FF8-9991-A44B35548CEA}">
+  <ds:schemaRefs>
+    <ds:schemaRef ds:uri="http://schemas.microsoft.com/sharepoint/v3/contenttype/forms"/>
+  </ds:schemaRefs>
+</ds:datastoreItem>
+</file>
+
+<file path=customXml/itemProps2.xml><?xml version="1.0" encoding="utf-8"?>
 <ds:datastoreItem xmlns:ds="http://schemas.openxmlformats.org/officeDocument/2006/customXml" ds:itemID="{4113D0F0-3CCF-4486-969B-CD1E58AD8FDF}">
   <ds:schemaRefs>
     <ds:schemaRef ds:uri="http://schemas.microsoft.com/office/2006/metadata/properties"/>
@@ -21892,23 +21902,7 @@
 </ds:datastoreItem>
 </file>
 
-<file path=customXml/itemProps2.xml><?xml version="1.0" encoding="utf-8"?>
-<ds:datastoreItem xmlns:ds="http://schemas.openxmlformats.org/officeDocument/2006/customXml" ds:itemID="{5D56AAF0-D252-4FF8-9991-A44B35548CEA}">
-  <ds:schemaRefs>
-    <ds:schemaRef ds:uri="http://schemas.microsoft.com/sharepoint/v3/contenttype/forms"/>
-  </ds:schemaRefs>
-</ds:datastoreItem>
-</file>
-
 <file path=customXml/itemProps3.xml><?xml version="1.0" encoding="utf-8"?>
-<ds:datastoreItem xmlns:ds="http://schemas.openxmlformats.org/officeDocument/2006/customXml" ds:itemID="{204DBCAC-6DFF-4A41-828A-4E1C226BFFED}">
-  <ds:schemaRefs>
-    <ds:schemaRef ds:uri="http://schemas.openxmlformats.org/officeDocument/2006/bibliography"/>
-  </ds:schemaRefs>
-</ds:datastoreItem>
-</file>
-
-<file path=customXml/itemProps4.xml><?xml version="1.0" encoding="utf-8"?>
 <ds:datastoreItem xmlns:ds="http://schemas.openxmlformats.org/officeDocument/2006/customXml" ds:itemID="{BF3D3D9D-0340-4753-8F4F-1DD1E7772972}">
   <ds:schemaRefs>
     <ds:schemaRef ds:uri="http://schemas.microsoft.com/office/2006/metadata/contentType"/>
@@ -21925,4 +21919,12 @@
     <ds:schemaRef ds:uri="http://schemas.microsoft.com/internal/obd"/>
   </ds:schemaRefs>
 </ds:datastoreItem>
+</file>
+
+<file path=customXml/itemProps4.xml><?xml version="1.0" encoding="utf-8"?>
+<ds:datastoreItem xmlns:ds="http://schemas.openxmlformats.org/officeDocument/2006/customXml" ds:itemID="{204DBCAC-6DFF-4A41-828A-4E1C226BFFED}">
+  <ds:schemaRefs>
+    <ds:schemaRef ds:uri="http://schemas.openxmlformats.org/officeDocument/2006/bibliography"/>
+  </ds:schemaRefs>
+</ds:datastoreItem>
 </file>
</xml_diff>